<commit_message>
Dodan dijagram slučajeva korištenja
</commit_message>
<xml_diff>
--- a/DZ2/Oglasi-SpecifikacijaDizajna.docx
+++ b/DZ2/Oglasi-SpecifikacijaDizajna.docx
@@ -1466,6 +1466,9 @@
       </w:r>
       <w:fldSimple w:instr=" STYLEREF 1 \s ">
         <w:r>
+          <w:rPr>
+            <w:noProof/>
+          </w:rPr>
           <w:t>2</w:t>
         </w:r>
       </w:fldSimple>
@@ -1474,6 +1477,9 @@
       </w:r>
       <w:fldSimple w:instr=" SEQ Slika \* ARABIC \s 1 ">
         <w:r>
+          <w:rPr>
+            <w:noProof/>
+          </w:rPr>
           <w:t>1</w:t>
         </w:r>
       </w:fldSimple>
@@ -1866,6 +1872,25 @@
               <w:rPr>
                 <w:lang w:val="hr-HR"/>
               </w:rPr>
+              <w:t>UC1</w:t>
+            </w:r>
+          </w:p>
+          <w:p>
+            <w:pPr>
+              <w:pStyle w:val="ListParagraph"/>
+              <w:numPr>
+                <w:ilvl w:val="0"/>
+                <w:numId w:val="10"/>
+              </w:numPr>
+              <w:spacing w:line="276" w:lineRule="auto"/>
+              <w:rPr>
+                <w:lang w:val="hr-HR"/>
+              </w:rPr>
+            </w:pPr>
+            <w:r>
+              <w:rPr>
+                <w:lang w:val="hr-HR"/>
+              </w:rPr>
               <w:t>Korisnik pronalazi oglas koji ga zanima</w:t>
             </w:r>
           </w:p>
@@ -2040,6 +2065,25 @@
                 <w:lang w:val="hr-HR"/>
               </w:rPr>
               <w:t>Koraci:</w:t>
+            </w:r>
+          </w:p>
+          <w:p>
+            <w:pPr>
+              <w:pStyle w:val="ListParagraph"/>
+              <w:numPr>
+                <w:ilvl w:val="0"/>
+                <w:numId w:val="11"/>
+              </w:numPr>
+              <w:spacing w:line="276" w:lineRule="auto"/>
+              <w:rPr>
+                <w:lang w:val="hr-HR"/>
+              </w:rPr>
+            </w:pPr>
+            <w:r>
+              <w:rPr>
+                <w:lang w:val="hr-HR"/>
+              </w:rPr>
+              <w:t>UC1</w:t>
             </w:r>
           </w:p>
           <w:p>
@@ -2970,13 +3014,7 @@
               <w:rPr>
                 <w:lang w:val="hr-HR"/>
               </w:rPr>
-              <w:t xml:space="preserve">orisnik pristupi stranici </w:t>
-            </w:r>
-            <w:r>
-              <w:rPr>
-                <w:lang w:val="hr-HR"/>
-              </w:rPr>
-              <w:t>za stvaranje oglasa</w:t>
+              <w:t>orisnik pristupi stranici za stvaranje oglasa</w:t>
             </w:r>
           </w:p>
           <w:p>
@@ -2995,13 +3033,7 @@
               <w:rPr>
                 <w:lang w:val="hr-HR"/>
               </w:rPr>
-              <w:t xml:space="preserve">Korisnik </w:t>
-            </w:r>
-            <w:r>
-              <w:rPr>
-                <w:lang w:val="hr-HR"/>
-              </w:rPr>
-              <w:t>unese naziv, opis, detalje oglasa</w:t>
+              <w:t>Korisnik unese naziv, opis, detalje oglasa</w:t>
             </w:r>
           </w:p>
           <w:p>
@@ -3020,13 +3052,7 @@
               <w:rPr>
                 <w:lang w:val="hr-HR"/>
               </w:rPr>
-              <w:t xml:space="preserve">Korisnik stisne gumb </w:t>
-            </w:r>
-            <w:r>
-              <w:rPr>
-                <w:lang w:val="hr-HR"/>
-              </w:rPr>
-              <w:t>za stvaranje</w:t>
+              <w:t>Korisnik stisne gumb za stvaranje</w:t>
             </w:r>
           </w:p>
           <w:p>
@@ -3064,19 +3090,7 @@
               <w:rPr>
                 <w:lang w:val="hr-HR"/>
               </w:rPr>
-              <w:t>Sustav zabilježi promjene</w:t>
-            </w:r>
-            <w:r>
-              <w:rPr>
-                <w:lang w:val="hr-HR"/>
-              </w:rPr>
-              <w:t xml:space="preserve"> </w:t>
-            </w:r>
-            <w:r>
-              <w:rPr>
-                <w:lang w:val="hr-HR"/>
-              </w:rPr>
-              <w:t>i obavijesti korisnika</w:t>
+              <w:t>Sustav zabilježi promjene i obavijesti korisnika</w:t>
             </w:r>
           </w:p>
           <w:p>
@@ -3255,13 +3269,7 @@
               <w:rPr>
                 <w:lang w:val="hr-HR"/>
               </w:rPr>
-              <w:t xml:space="preserve">orisnik pristupi </w:t>
-            </w:r>
-            <w:r>
-              <w:rPr>
-                <w:lang w:val="hr-HR"/>
-              </w:rPr>
-              <w:t>stranici svog profila</w:t>
+              <w:t>orisnik pristupi stranici svog profila</w:t>
             </w:r>
           </w:p>
           <w:p>
@@ -3280,13 +3288,7 @@
               <w:rPr>
                 <w:lang w:val="hr-HR"/>
               </w:rPr>
-              <w:t xml:space="preserve">Korisnik </w:t>
-            </w:r>
-            <w:r>
-              <w:rPr>
-                <w:lang w:val="hr-HR"/>
-              </w:rPr>
-              <w:t>stisne na gumb za pregled vlastitih oglasa</w:t>
+              <w:t>Korisnik stisne na gumb za pregled vlastitih oglasa</w:t>
             </w:r>
           </w:p>
           <w:p>
@@ -3619,13 +3621,7 @@
               <w:rPr>
                 <w:lang w:val="hr-HR"/>
               </w:rPr>
-              <w:t>Brisanje</w:t>
-            </w:r>
-            <w:r>
-              <w:rPr>
-                <w:lang w:val="hr-HR"/>
-              </w:rPr>
-              <w:t xml:space="preserve"> vlastitog oglasa</w:t>
+              <w:t>Brisanje vlastitog oglasa</w:t>
             </w:r>
           </w:p>
         </w:tc>
@@ -3758,13 +3754,7 @@
               <w:rPr>
                 <w:lang w:val="hr-HR"/>
               </w:rPr>
-              <w:t xml:space="preserve">Korisnik pronalazi oglas koji želi </w:t>
-            </w:r>
-            <w:r>
-              <w:rPr>
-                <w:lang w:val="hr-HR"/>
-              </w:rPr>
-              <w:t>izbrisati</w:t>
+              <w:t>Korisnik pronalazi oglas koji želi izbrisati</w:t>
             </w:r>
           </w:p>
           <w:p>
@@ -3881,14 +3871,7 @@
                 <w:b/>
                 <w:lang w:val="hr-HR"/>
               </w:rPr>
-              <w:t>1</w:t>
-            </w:r>
-            <w:r>
-              <w:rPr>
-                <w:b/>
-                <w:lang w:val="hr-HR"/>
-              </w:rPr>
-              <w:t>1</w:t>
+              <w:t>11</w:t>
             </w:r>
           </w:p>
         </w:tc>
@@ -4028,13 +4011,7 @@
               <w:rPr>
                 <w:lang w:val="hr-HR"/>
               </w:rPr>
-              <w:t xml:space="preserve">Brisanje </w:t>
-            </w:r>
-            <w:r>
-              <w:rPr>
-                <w:lang w:val="hr-HR"/>
-              </w:rPr>
-              <w:t>prijavljenog oglasa</w:t>
+              <w:t>Brisanje prijavljenog oglasa</w:t>
             </w:r>
           </w:p>
         </w:tc>
@@ -4061,14 +4038,7 @@
                 <w:b/>
                 <w:lang w:val="hr-HR"/>
               </w:rPr>
-              <w:t>1</w:t>
-            </w:r>
-            <w:r>
-              <w:rPr>
-                <w:b/>
-                <w:lang w:val="hr-HR"/>
-              </w:rPr>
-              <w:t>2</w:t>
+              <w:t>12</w:t>
             </w:r>
           </w:p>
         </w:tc>
@@ -4214,6 +4184,12 @@
     </w:tbl>
     <w:p/>
     <w:p>
+      <w:r>
+        <w:br w:type="page"/>
+      </w:r>
+    </w:p>
+    <w:p/>
+    <w:p>
       <w:pPr>
         <w:pStyle w:val="Heading2"/>
       </w:pPr>
@@ -4223,6 +4199,82 @@
       </w:r>
       <w:bookmarkEnd w:id="6"/>
     </w:p>
+    <w:p/>
+    <w:p>
+      <w:pPr>
+        <w:keepNext/>
+      </w:pPr>
+      <w:r>
+        <w:rPr>
+          <w:noProof/>
+        </w:rPr>
+        <w:drawing>
+          <wp:inline distT="0" distB="0" distL="0" distR="0" wp14:anchorId="7B67B422" wp14:editId="42FC519F">
+            <wp:extent cx="5638800" cy="6400800"/>
+            <wp:effectExtent l="0" t="0" r="0" b="0"/>
+            <wp:docPr id="1629706343" name="Picture 1" descr="A black and white screen with white circles&#10;&#10;AI-generated content may be incorrect."/>
+            <wp:cNvGraphicFramePr>
+              <a:graphicFrameLocks xmlns:a="http://schemas.openxmlformats.org/drawingml/2006/main" noChangeAspect="1"/>
+            </wp:cNvGraphicFramePr>
+            <a:graphic xmlns:a="http://schemas.openxmlformats.org/drawingml/2006/main">
+              <a:graphicData uri="http://schemas.openxmlformats.org/drawingml/2006/picture">
+                <pic:pic xmlns:pic="http://schemas.openxmlformats.org/drawingml/2006/picture">
+                  <pic:nvPicPr>
+                    <pic:cNvPr id="1629706343" name="Picture 1" descr="A black and white screen with white circles&#10;&#10;AI-generated content may be incorrect."/>
+                    <pic:cNvPicPr/>
+                  </pic:nvPicPr>
+                  <pic:blipFill>
+                    <a:blip r:embed="rId9">
+                      <a:extLst>
+                        <a:ext uri="{28A0092B-C50C-407E-A947-70E740481C1C}">
+                          <a14:useLocalDpi xmlns:a14="http://schemas.microsoft.com/office/drawing/2010/main" val="0"/>
+                        </a:ext>
+                      </a:extLst>
+                    </a:blip>
+                    <a:stretch>
+                      <a:fillRect/>
+                    </a:stretch>
+                  </pic:blipFill>
+                  <pic:spPr>
+                    <a:xfrm>
+                      <a:off x="0" y="0"/>
+                      <a:ext cx="5638800" cy="6400800"/>
+                    </a:xfrm>
+                    <a:prstGeom prst="rect">
+                      <a:avLst/>
+                    </a:prstGeom>
+                  </pic:spPr>
+                </pic:pic>
+              </a:graphicData>
+            </a:graphic>
+          </wp:inline>
+        </w:drawing>
+      </w:r>
+    </w:p>
+    <w:p>
+      <w:pPr>
+        <w:pStyle w:val="Caption"/>
+        <w:jc w:val="center"/>
+      </w:pPr>
+      <w:r>
+        <w:t xml:space="preserve">Slika </w:t>
+      </w:r>
+      <w:fldSimple w:instr=" SEQ Slika \* ARABIC ">
+        <w:r>
+          <w:rPr>
+            <w:noProof/>
+          </w:rPr>
+          <w:t>2</w:t>
+        </w:r>
+      </w:fldSimple>
+      <w:r>
+        <w:t xml:space="preserve">.2 </w:t>
+      </w:r>
+      <w:r>
+        <w:t>Dijagram slučajeva korištenja</w:t>
+      </w:r>
+    </w:p>
+    <w:p/>
     <w:p>
       <w:pPr>
         <w:pStyle w:val="Heading2"/>
@@ -4234,7 +4286,7 @@
       <w:bookmarkEnd w:id="7"/>
     </w:p>
     <w:sectPr>
-      <w:footerReference w:type="default" r:id="rId9"/>
+      <w:footerReference w:type="default" r:id="rId10"/>
       <w:pgSz w:w="11906" w:h="16838"/>
       <w:pgMar w:top="1440" w:right="1440" w:bottom="1440" w:left="1440" w:header="708" w:footer="708" w:gutter="0"/>
       <w:cols w:space="708"/>

</xml_diff>

<commit_message>
CNC + dijagram razreda
</commit_message>
<xml_diff>
--- a/DZ2/Oglasi-SpecifikacijaDizajna.docx
+++ b/DZ2/Oglasi-SpecifikacijaDizajna.docx
@@ -149,12 +149,12 @@
               <w:tab w:val="right" w:leader="dot" w:pos="9016"/>
             </w:tabs>
             <w:rPr>
-              <w:b/>
-              <w:bCs/>
-              <w:i/>
-              <w:iCs/>
+              <w:rFonts w:eastAsiaTheme="minorEastAsia"/>
+              <w:noProof/>
+              <w:kern w:val="2"/>
               <w:sz w:val="24"/>
               <w:szCs w:val="24"/>
+              <w:lang w:eastAsia="hr-HR"/>
             </w:rPr>
           </w:pPr>
           <w:r>
@@ -166,124 +166,77 @@
           <w:r>
             <w:fldChar w:fldCharType="separate"/>
           </w:r>
-          <w:hyperlink w:anchor="_Toc194951204" w:history="1">
+          <w:hyperlink w:anchor="_Toc195295260" w:history="1">
             <w:r>
               <w:rPr>
                 <w:rStyle w:val="Hyperlink"/>
-                <w:b/>
-                <w:bCs/>
-                <w:i/>
-                <w:iCs/>
+                <w:noProof/>
+              </w:rPr>
+              <w:t>1</w:t>
+            </w:r>
+            <w:r>
+              <w:rPr>
+                <w:rFonts w:eastAsiaTheme="minorEastAsia"/>
+                <w:noProof/>
+                <w:kern w:val="2"/>
                 <w:sz w:val="24"/>
                 <w:szCs w:val="24"/>
-                <w:u w:val="none"/>
-              </w:rPr>
-              <w:t>1</w:t>
-            </w:r>
-            <w:r>
-              <w:rPr>
-                <w:b/>
-                <w:bCs/>
-                <w:i/>
-                <w:iCs/>
-                <w:sz w:val="24"/>
-                <w:szCs w:val="24"/>
+                <w:lang w:eastAsia="hr-HR"/>
               </w:rPr>
               <w:tab/>
             </w:r>
             <w:r>
               <w:rPr>
                 <w:rStyle w:val="Hyperlink"/>
-                <w:b/>
-                <w:bCs/>
-                <w:i/>
-                <w:iCs/>
-                <w:sz w:val="24"/>
-                <w:szCs w:val="24"/>
-                <w:u w:val="none"/>
+                <w:noProof/>
               </w:rPr>
               <w:t>Oblikovanje podataka</w:t>
             </w:r>
             <w:r>
               <w:rPr>
-                <w:b/>
-                <w:bCs/>
-                <w:i/>
-                <w:iCs/>
+                <w:noProof/>
                 <w:webHidden/>
-                <w:sz w:val="24"/>
-                <w:szCs w:val="24"/>
               </w:rPr>
               <w:tab/>
             </w:r>
             <w:r>
               <w:rPr>
-                <w:b/>
-                <w:bCs/>
-                <w:i/>
-                <w:iCs/>
+                <w:noProof/>
                 <w:webHidden/>
-                <w:sz w:val="24"/>
-                <w:szCs w:val="24"/>
               </w:rPr>
               <w:fldChar w:fldCharType="begin"/>
             </w:r>
             <w:r>
               <w:rPr>
-                <w:b/>
-                <w:bCs/>
-                <w:i/>
-                <w:iCs/>
+                <w:noProof/>
                 <w:webHidden/>
-                <w:sz w:val="24"/>
-                <w:szCs w:val="24"/>
-              </w:rPr>
-              <w:instrText xml:space="preserve"> PAGEREF _Toc194951204 \h </w:instrText>
-            </w:r>
-            <w:r>
-              <w:rPr>
-                <w:b/>
-                <w:bCs/>
-                <w:i/>
-                <w:iCs/>
+              </w:rPr>
+              <w:instrText xml:space="preserve"> PAGEREF _Toc195295260 \h </w:instrText>
+            </w:r>
+            <w:r>
+              <w:rPr>
+                <w:noProof/>
                 <w:webHidden/>
-                <w:sz w:val="24"/>
-                <w:szCs w:val="24"/>
-              </w:rPr>
-            </w:r>
-            <w:r>
-              <w:rPr>
-                <w:b/>
-                <w:bCs/>
-                <w:i/>
-                <w:iCs/>
+              </w:rPr>
+            </w:r>
+            <w:r>
+              <w:rPr>
+                <w:noProof/>
                 <w:webHidden/>
-                <w:sz w:val="24"/>
-                <w:szCs w:val="24"/>
               </w:rPr>
               <w:fldChar w:fldCharType="separate"/>
             </w:r>
             <w:r>
               <w:rPr>
-                <w:b/>
-                <w:bCs/>
-                <w:i/>
-                <w:iCs/>
+                <w:noProof/>
                 <w:webHidden/>
-                <w:sz w:val="24"/>
-                <w:szCs w:val="24"/>
-              </w:rPr>
-              <w:t>2</w:t>
-            </w:r>
-            <w:r>
-              <w:rPr>
-                <w:b/>
-                <w:bCs/>
-                <w:i/>
-                <w:iCs/>
+              </w:rPr>
+              <w:t>3</w:t>
+            </w:r>
+            <w:r>
+              <w:rPr>
+                <w:noProof/>
                 <w:webHidden/>
-                <w:sz w:val="24"/>
-                <w:szCs w:val="24"/>
               </w:rPr>
               <w:fldChar w:fldCharType="end"/>
             </w:r>
@@ -297,132 +250,85 @@
               <w:tab w:val="right" w:leader="dot" w:pos="9016"/>
             </w:tabs>
             <w:rPr>
-              <w:b/>
-              <w:bCs/>
-              <w:i/>
-              <w:iCs/>
+              <w:rFonts w:eastAsiaTheme="minorEastAsia"/>
+              <w:noProof/>
+              <w:kern w:val="2"/>
               <w:sz w:val="24"/>
               <w:szCs w:val="24"/>
+              <w:lang w:eastAsia="hr-HR"/>
             </w:rPr>
           </w:pPr>
-          <w:hyperlink w:anchor="_Toc194951205" w:history="1">
+          <w:hyperlink w:anchor="_Toc195295261" w:history="1">
             <w:r>
               <w:rPr>
                 <w:rStyle w:val="Hyperlink"/>
-                <w:b/>
-                <w:bCs/>
-                <w:i/>
-                <w:iCs/>
+                <w:noProof/>
+              </w:rPr>
+              <w:t>1.1</w:t>
+            </w:r>
+            <w:r>
+              <w:rPr>
+                <w:rFonts w:eastAsiaTheme="minorEastAsia"/>
+                <w:noProof/>
+                <w:kern w:val="2"/>
                 <w:sz w:val="24"/>
                 <w:szCs w:val="24"/>
-                <w:u w:val="none"/>
-              </w:rPr>
-              <w:t>1.1</w:t>
-            </w:r>
-            <w:r>
-              <w:rPr>
-                <w:b/>
-                <w:bCs/>
-                <w:i/>
-                <w:iCs/>
-                <w:sz w:val="24"/>
-                <w:szCs w:val="24"/>
+                <w:lang w:eastAsia="hr-HR"/>
               </w:rPr>
               <w:tab/>
             </w:r>
             <w:r>
               <w:rPr>
                 <w:rStyle w:val="Hyperlink"/>
-                <w:b/>
-                <w:bCs/>
-                <w:i/>
-                <w:iCs/>
-                <w:sz w:val="24"/>
-                <w:szCs w:val="24"/>
-                <w:u w:val="none"/>
+                <w:noProof/>
               </w:rPr>
               <w:t>Konceptualni model podataka</w:t>
             </w:r>
             <w:r>
               <w:rPr>
-                <w:b/>
-                <w:bCs/>
-                <w:i/>
-                <w:iCs/>
+                <w:noProof/>
                 <w:webHidden/>
-                <w:sz w:val="24"/>
-                <w:szCs w:val="24"/>
               </w:rPr>
               <w:tab/>
             </w:r>
             <w:r>
               <w:rPr>
-                <w:b/>
-                <w:bCs/>
-                <w:i/>
-                <w:iCs/>
+                <w:noProof/>
                 <w:webHidden/>
-                <w:sz w:val="24"/>
-                <w:szCs w:val="24"/>
               </w:rPr>
               <w:fldChar w:fldCharType="begin"/>
             </w:r>
             <w:r>
               <w:rPr>
-                <w:b/>
-                <w:bCs/>
-                <w:i/>
-                <w:iCs/>
+                <w:noProof/>
                 <w:webHidden/>
-                <w:sz w:val="24"/>
-                <w:szCs w:val="24"/>
-              </w:rPr>
-              <w:instrText xml:space="preserve"> PAGEREF _Toc194951205 \h </w:instrText>
-            </w:r>
-            <w:r>
-              <w:rPr>
-                <w:b/>
-                <w:bCs/>
-                <w:i/>
-                <w:iCs/>
+              </w:rPr>
+              <w:instrText xml:space="preserve"> PAGEREF _Toc195295261 \h </w:instrText>
+            </w:r>
+            <w:r>
+              <w:rPr>
+                <w:noProof/>
                 <w:webHidden/>
-                <w:sz w:val="24"/>
-                <w:szCs w:val="24"/>
-              </w:rPr>
-            </w:r>
-            <w:r>
-              <w:rPr>
-                <w:b/>
-                <w:bCs/>
-                <w:i/>
-                <w:iCs/>
+              </w:rPr>
+            </w:r>
+            <w:r>
+              <w:rPr>
+                <w:noProof/>
                 <w:webHidden/>
-                <w:sz w:val="24"/>
-                <w:szCs w:val="24"/>
               </w:rPr>
               <w:fldChar w:fldCharType="separate"/>
             </w:r>
             <w:r>
               <w:rPr>
-                <w:b/>
-                <w:bCs/>
-                <w:i/>
-                <w:iCs/>
+                <w:noProof/>
                 <w:webHidden/>
-                <w:sz w:val="24"/>
-                <w:szCs w:val="24"/>
-              </w:rPr>
-              <w:t>2</w:t>
-            </w:r>
-            <w:r>
-              <w:rPr>
-                <w:b/>
-                <w:bCs/>
-                <w:i/>
-                <w:iCs/>
+              </w:rPr>
+              <w:t>3</w:t>
+            </w:r>
+            <w:r>
+              <w:rPr>
+                <w:noProof/>
                 <w:webHidden/>
-                <w:sz w:val="24"/>
-                <w:szCs w:val="24"/>
               </w:rPr>
               <w:fldChar w:fldCharType="end"/>
             </w:r>
@@ -436,132 +342,85 @@
               <w:tab w:val="right" w:leader="dot" w:pos="9016"/>
             </w:tabs>
             <w:rPr>
-              <w:b/>
-              <w:bCs/>
-              <w:i/>
-              <w:iCs/>
+              <w:rFonts w:eastAsiaTheme="minorEastAsia"/>
+              <w:noProof/>
+              <w:kern w:val="2"/>
               <w:sz w:val="24"/>
               <w:szCs w:val="24"/>
+              <w:lang w:eastAsia="hr-HR"/>
             </w:rPr>
           </w:pPr>
-          <w:hyperlink w:anchor="_Toc194951206" w:history="1">
+          <w:hyperlink w:anchor="_Toc195295262" w:history="1">
             <w:r>
               <w:rPr>
                 <w:rStyle w:val="Hyperlink"/>
-                <w:b/>
-                <w:bCs/>
-                <w:i/>
-                <w:iCs/>
+                <w:noProof/>
+              </w:rPr>
+              <w:t>1.2</w:t>
+            </w:r>
+            <w:r>
+              <w:rPr>
+                <w:rFonts w:eastAsiaTheme="minorEastAsia"/>
+                <w:noProof/>
+                <w:kern w:val="2"/>
                 <w:sz w:val="24"/>
                 <w:szCs w:val="24"/>
-                <w:u w:val="none"/>
-              </w:rPr>
-              <w:t>1.2</w:t>
-            </w:r>
-            <w:r>
-              <w:rPr>
-                <w:b/>
-                <w:bCs/>
-                <w:i/>
-                <w:iCs/>
-                <w:sz w:val="24"/>
-                <w:szCs w:val="24"/>
+                <w:lang w:eastAsia="hr-HR"/>
               </w:rPr>
               <w:tab/>
             </w:r>
             <w:r>
               <w:rPr>
                 <w:rStyle w:val="Hyperlink"/>
-                <w:b/>
-                <w:bCs/>
-                <w:i/>
-                <w:iCs/>
-                <w:sz w:val="24"/>
-                <w:szCs w:val="24"/>
-                <w:u w:val="none"/>
+                <w:noProof/>
               </w:rPr>
               <w:t>Model baze podataka</w:t>
             </w:r>
             <w:r>
               <w:rPr>
-                <w:b/>
-                <w:bCs/>
-                <w:i/>
-                <w:iCs/>
+                <w:noProof/>
                 <w:webHidden/>
-                <w:sz w:val="24"/>
-                <w:szCs w:val="24"/>
               </w:rPr>
               <w:tab/>
             </w:r>
             <w:r>
               <w:rPr>
-                <w:b/>
-                <w:bCs/>
-                <w:i/>
-                <w:iCs/>
+                <w:noProof/>
                 <w:webHidden/>
-                <w:sz w:val="24"/>
-                <w:szCs w:val="24"/>
               </w:rPr>
               <w:fldChar w:fldCharType="begin"/>
             </w:r>
             <w:r>
               <w:rPr>
-                <w:b/>
-                <w:bCs/>
-                <w:i/>
-                <w:iCs/>
+                <w:noProof/>
                 <w:webHidden/>
-                <w:sz w:val="24"/>
-                <w:szCs w:val="24"/>
-              </w:rPr>
-              <w:instrText xml:space="preserve"> PAGEREF _Toc194951206 \h </w:instrText>
-            </w:r>
-            <w:r>
-              <w:rPr>
-                <w:b/>
-                <w:bCs/>
-                <w:i/>
-                <w:iCs/>
+              </w:rPr>
+              <w:instrText xml:space="preserve"> PAGEREF _Toc195295262 \h </w:instrText>
+            </w:r>
+            <w:r>
+              <w:rPr>
+                <w:noProof/>
                 <w:webHidden/>
-                <w:sz w:val="24"/>
-                <w:szCs w:val="24"/>
-              </w:rPr>
-            </w:r>
-            <w:r>
-              <w:rPr>
-                <w:b/>
-                <w:bCs/>
-                <w:i/>
-                <w:iCs/>
+              </w:rPr>
+            </w:r>
+            <w:r>
+              <w:rPr>
+                <w:noProof/>
                 <w:webHidden/>
-                <w:sz w:val="24"/>
-                <w:szCs w:val="24"/>
               </w:rPr>
               <w:fldChar w:fldCharType="separate"/>
             </w:r>
             <w:r>
               <w:rPr>
-                <w:b/>
-                <w:bCs/>
-                <w:i/>
-                <w:iCs/>
+                <w:noProof/>
                 <w:webHidden/>
-                <w:sz w:val="24"/>
-                <w:szCs w:val="24"/>
-              </w:rPr>
-              <w:t>2</w:t>
-            </w:r>
-            <w:r>
-              <w:rPr>
-                <w:b/>
-                <w:bCs/>
-                <w:i/>
-                <w:iCs/>
+              </w:rPr>
+              <w:t>3</w:t>
+            </w:r>
+            <w:r>
+              <w:rPr>
+                <w:noProof/>
                 <w:webHidden/>
-                <w:sz w:val="24"/>
-                <w:szCs w:val="24"/>
               </w:rPr>
               <w:fldChar w:fldCharType="end"/>
             </w:r>
@@ -575,132 +434,85 @@
               <w:tab w:val="right" w:leader="dot" w:pos="9016"/>
             </w:tabs>
             <w:rPr>
-              <w:b/>
-              <w:bCs/>
-              <w:i/>
-              <w:iCs/>
+              <w:rFonts w:eastAsiaTheme="minorEastAsia"/>
+              <w:noProof/>
+              <w:kern w:val="2"/>
               <w:sz w:val="24"/>
               <w:szCs w:val="24"/>
+              <w:lang w:eastAsia="hr-HR"/>
             </w:rPr>
           </w:pPr>
-          <w:hyperlink w:anchor="_Toc194951207" w:history="1">
+          <w:hyperlink w:anchor="_Toc195295263" w:history="1">
             <w:r>
               <w:rPr>
                 <w:rStyle w:val="Hyperlink"/>
-                <w:b/>
-                <w:bCs/>
-                <w:i/>
-                <w:iCs/>
+                <w:noProof/>
+              </w:rPr>
+              <w:t>2</w:t>
+            </w:r>
+            <w:r>
+              <w:rPr>
+                <w:rFonts w:eastAsiaTheme="minorEastAsia"/>
+                <w:noProof/>
+                <w:kern w:val="2"/>
                 <w:sz w:val="24"/>
                 <w:szCs w:val="24"/>
-                <w:u w:val="none"/>
-              </w:rPr>
-              <w:t>2</w:t>
-            </w:r>
-            <w:r>
-              <w:rPr>
-                <w:b/>
-                <w:bCs/>
-                <w:i/>
-                <w:iCs/>
-                <w:sz w:val="24"/>
-                <w:szCs w:val="24"/>
+                <w:lang w:eastAsia="hr-HR"/>
               </w:rPr>
               <w:tab/>
             </w:r>
             <w:r>
               <w:rPr>
                 <w:rStyle w:val="Hyperlink"/>
-                <w:b/>
-                <w:bCs/>
-                <w:i/>
-                <w:iCs/>
-                <w:sz w:val="24"/>
-                <w:szCs w:val="24"/>
-                <w:u w:val="none"/>
+                <w:noProof/>
               </w:rPr>
               <w:t>Objektni model</w:t>
             </w:r>
             <w:r>
               <w:rPr>
-                <w:b/>
-                <w:bCs/>
-                <w:i/>
-                <w:iCs/>
+                <w:noProof/>
                 <w:webHidden/>
-                <w:sz w:val="24"/>
-                <w:szCs w:val="24"/>
               </w:rPr>
               <w:tab/>
             </w:r>
             <w:r>
               <w:rPr>
-                <w:b/>
-                <w:bCs/>
-                <w:i/>
-                <w:iCs/>
+                <w:noProof/>
                 <w:webHidden/>
-                <w:sz w:val="24"/>
-                <w:szCs w:val="24"/>
               </w:rPr>
               <w:fldChar w:fldCharType="begin"/>
             </w:r>
             <w:r>
               <w:rPr>
-                <w:b/>
-                <w:bCs/>
-                <w:i/>
-                <w:iCs/>
+                <w:noProof/>
                 <w:webHidden/>
-                <w:sz w:val="24"/>
-                <w:szCs w:val="24"/>
-              </w:rPr>
-              <w:instrText xml:space="preserve"> PAGEREF _Toc194951207 \h </w:instrText>
-            </w:r>
-            <w:r>
-              <w:rPr>
-                <w:b/>
-                <w:bCs/>
-                <w:i/>
-                <w:iCs/>
+              </w:rPr>
+              <w:instrText xml:space="preserve"> PAGEREF _Toc195295263 \h </w:instrText>
+            </w:r>
+            <w:r>
+              <w:rPr>
+                <w:noProof/>
                 <w:webHidden/>
-                <w:sz w:val="24"/>
-                <w:szCs w:val="24"/>
-              </w:rPr>
-            </w:r>
-            <w:r>
-              <w:rPr>
-                <w:b/>
-                <w:bCs/>
-                <w:i/>
-                <w:iCs/>
+              </w:rPr>
+            </w:r>
+            <w:r>
+              <w:rPr>
+                <w:noProof/>
                 <w:webHidden/>
-                <w:sz w:val="24"/>
-                <w:szCs w:val="24"/>
               </w:rPr>
               <w:fldChar w:fldCharType="separate"/>
             </w:r>
             <w:r>
               <w:rPr>
-                <w:b/>
-                <w:bCs/>
-                <w:i/>
-                <w:iCs/>
+                <w:noProof/>
                 <w:webHidden/>
-                <w:sz w:val="24"/>
-                <w:szCs w:val="24"/>
-              </w:rPr>
-              <w:t>2</w:t>
-            </w:r>
-            <w:r>
-              <w:rPr>
-                <w:b/>
-                <w:bCs/>
-                <w:i/>
-                <w:iCs/>
+              </w:rPr>
+              <w:t>3</w:t>
+            </w:r>
+            <w:r>
+              <w:rPr>
+                <w:noProof/>
                 <w:webHidden/>
-                <w:sz w:val="24"/>
-                <w:szCs w:val="24"/>
               </w:rPr>
               <w:fldChar w:fldCharType="end"/>
             </w:r>
@@ -714,132 +526,85 @@
               <w:tab w:val="right" w:leader="dot" w:pos="9016"/>
             </w:tabs>
             <w:rPr>
-              <w:b/>
-              <w:bCs/>
-              <w:i/>
-              <w:iCs/>
+              <w:rFonts w:eastAsiaTheme="minorEastAsia"/>
+              <w:noProof/>
+              <w:kern w:val="2"/>
               <w:sz w:val="24"/>
               <w:szCs w:val="24"/>
+              <w:lang w:eastAsia="hr-HR"/>
             </w:rPr>
           </w:pPr>
-          <w:hyperlink w:anchor="_Toc194951208" w:history="1">
+          <w:hyperlink w:anchor="_Toc195295264" w:history="1">
             <w:r>
               <w:rPr>
                 <w:rStyle w:val="Hyperlink"/>
-                <w:b/>
-                <w:bCs/>
-                <w:i/>
-                <w:iCs/>
+                <w:noProof/>
+              </w:rPr>
+              <w:t>2.1</w:t>
+            </w:r>
+            <w:r>
+              <w:rPr>
+                <w:rFonts w:eastAsiaTheme="minorEastAsia"/>
+                <w:noProof/>
+                <w:kern w:val="2"/>
                 <w:sz w:val="24"/>
                 <w:szCs w:val="24"/>
-                <w:u w:val="none"/>
-              </w:rPr>
-              <w:t>2.1</w:t>
-            </w:r>
-            <w:r>
-              <w:rPr>
-                <w:b/>
-                <w:bCs/>
-                <w:i/>
-                <w:iCs/>
-                <w:sz w:val="24"/>
-                <w:szCs w:val="24"/>
+                <w:lang w:eastAsia="hr-HR"/>
               </w:rPr>
               <w:tab/>
             </w:r>
             <w:r>
               <w:rPr>
                 <w:rStyle w:val="Hyperlink"/>
-                <w:b/>
-                <w:bCs/>
-                <w:i/>
-                <w:iCs/>
-                <w:sz w:val="24"/>
-                <w:szCs w:val="24"/>
-                <w:u w:val="none"/>
+                <w:noProof/>
               </w:rPr>
               <w:t>Dijagram aktivnosti</w:t>
             </w:r>
             <w:r>
               <w:rPr>
-                <w:b/>
-                <w:bCs/>
-                <w:i/>
-                <w:iCs/>
+                <w:noProof/>
                 <w:webHidden/>
-                <w:sz w:val="24"/>
-                <w:szCs w:val="24"/>
               </w:rPr>
               <w:tab/>
             </w:r>
             <w:r>
               <w:rPr>
-                <w:b/>
-                <w:bCs/>
-                <w:i/>
-                <w:iCs/>
+                <w:noProof/>
                 <w:webHidden/>
-                <w:sz w:val="24"/>
-                <w:szCs w:val="24"/>
               </w:rPr>
               <w:fldChar w:fldCharType="begin"/>
             </w:r>
             <w:r>
               <w:rPr>
-                <w:b/>
-                <w:bCs/>
-                <w:i/>
-                <w:iCs/>
+                <w:noProof/>
                 <w:webHidden/>
-                <w:sz w:val="24"/>
-                <w:szCs w:val="24"/>
-              </w:rPr>
-              <w:instrText xml:space="preserve"> PAGEREF _Toc194951208 \h </w:instrText>
-            </w:r>
-            <w:r>
-              <w:rPr>
-                <w:b/>
-                <w:bCs/>
-                <w:i/>
-                <w:iCs/>
+              </w:rPr>
+              <w:instrText xml:space="preserve"> PAGEREF _Toc195295264 \h </w:instrText>
+            </w:r>
+            <w:r>
+              <w:rPr>
+                <w:noProof/>
                 <w:webHidden/>
-                <w:sz w:val="24"/>
-                <w:szCs w:val="24"/>
-              </w:rPr>
-            </w:r>
-            <w:r>
-              <w:rPr>
-                <w:b/>
-                <w:bCs/>
-                <w:i/>
-                <w:iCs/>
+              </w:rPr>
+            </w:r>
+            <w:r>
+              <w:rPr>
+                <w:noProof/>
                 <w:webHidden/>
-                <w:sz w:val="24"/>
-                <w:szCs w:val="24"/>
               </w:rPr>
               <w:fldChar w:fldCharType="separate"/>
             </w:r>
             <w:r>
               <w:rPr>
-                <w:b/>
-                <w:bCs/>
-                <w:i/>
-                <w:iCs/>
+                <w:noProof/>
                 <w:webHidden/>
-                <w:sz w:val="24"/>
-                <w:szCs w:val="24"/>
-              </w:rPr>
-              <w:t>2</w:t>
-            </w:r>
-            <w:r>
-              <w:rPr>
-                <w:b/>
-                <w:bCs/>
-                <w:i/>
-                <w:iCs/>
+              </w:rPr>
+              <w:t>3</w:t>
+            </w:r>
+            <w:r>
+              <w:rPr>
+                <w:noProof/>
                 <w:webHidden/>
-                <w:sz w:val="24"/>
-                <w:szCs w:val="24"/>
               </w:rPr>
               <w:fldChar w:fldCharType="end"/>
             </w:r>
@@ -853,132 +618,85 @@
               <w:tab w:val="right" w:leader="dot" w:pos="9016"/>
             </w:tabs>
             <w:rPr>
-              <w:b/>
-              <w:bCs/>
-              <w:i/>
-              <w:iCs/>
+              <w:rFonts w:eastAsiaTheme="minorEastAsia"/>
+              <w:noProof/>
+              <w:kern w:val="2"/>
               <w:sz w:val="24"/>
               <w:szCs w:val="24"/>
+              <w:lang w:eastAsia="hr-HR"/>
             </w:rPr>
           </w:pPr>
-          <w:hyperlink w:anchor="_Toc194951209" w:history="1">
+          <w:hyperlink w:anchor="_Toc195295265" w:history="1">
             <w:r>
               <w:rPr>
                 <w:rStyle w:val="Hyperlink"/>
-                <w:b/>
-                <w:bCs/>
-                <w:i/>
-                <w:iCs/>
+                <w:noProof/>
+              </w:rPr>
+              <w:t>2.2</w:t>
+            </w:r>
+            <w:r>
+              <w:rPr>
+                <w:rFonts w:eastAsiaTheme="minorEastAsia"/>
+                <w:noProof/>
+                <w:kern w:val="2"/>
                 <w:sz w:val="24"/>
                 <w:szCs w:val="24"/>
-                <w:u w:val="none"/>
-              </w:rPr>
-              <w:t>2.2</w:t>
-            </w:r>
-            <w:r>
-              <w:rPr>
-                <w:b/>
-                <w:bCs/>
-                <w:i/>
-                <w:iCs/>
-                <w:sz w:val="24"/>
-                <w:szCs w:val="24"/>
+                <w:lang w:eastAsia="hr-HR"/>
               </w:rPr>
               <w:tab/>
             </w:r>
             <w:r>
               <w:rPr>
                 <w:rStyle w:val="Hyperlink"/>
-                <w:b/>
-                <w:bCs/>
-                <w:i/>
-                <w:iCs/>
-                <w:sz w:val="24"/>
-                <w:szCs w:val="24"/>
-                <w:u w:val="none"/>
+                <w:noProof/>
               </w:rPr>
               <w:t>Slučajevi korištenja</w:t>
             </w:r>
             <w:r>
               <w:rPr>
-                <w:b/>
-                <w:bCs/>
-                <w:i/>
-                <w:iCs/>
+                <w:noProof/>
                 <w:webHidden/>
-                <w:sz w:val="24"/>
-                <w:szCs w:val="24"/>
               </w:rPr>
               <w:tab/>
             </w:r>
             <w:r>
               <w:rPr>
-                <w:b/>
-                <w:bCs/>
-                <w:i/>
-                <w:iCs/>
+                <w:noProof/>
                 <w:webHidden/>
-                <w:sz w:val="24"/>
-                <w:szCs w:val="24"/>
               </w:rPr>
               <w:fldChar w:fldCharType="begin"/>
             </w:r>
             <w:r>
               <w:rPr>
-                <w:b/>
-                <w:bCs/>
-                <w:i/>
-                <w:iCs/>
+                <w:noProof/>
                 <w:webHidden/>
-                <w:sz w:val="24"/>
-                <w:szCs w:val="24"/>
-              </w:rPr>
-              <w:instrText xml:space="preserve"> PAGEREF _Toc194951209 \h </w:instrText>
-            </w:r>
-            <w:r>
-              <w:rPr>
-                <w:b/>
-                <w:bCs/>
-                <w:i/>
-                <w:iCs/>
+              </w:rPr>
+              <w:instrText xml:space="preserve"> PAGEREF _Toc195295265 \h </w:instrText>
+            </w:r>
+            <w:r>
+              <w:rPr>
+                <w:noProof/>
                 <w:webHidden/>
-                <w:sz w:val="24"/>
-                <w:szCs w:val="24"/>
-              </w:rPr>
-            </w:r>
-            <w:r>
-              <w:rPr>
-                <w:b/>
-                <w:bCs/>
-                <w:i/>
-                <w:iCs/>
+              </w:rPr>
+            </w:r>
+            <w:r>
+              <w:rPr>
+                <w:noProof/>
                 <w:webHidden/>
-                <w:sz w:val="24"/>
-                <w:szCs w:val="24"/>
               </w:rPr>
               <w:fldChar w:fldCharType="separate"/>
             </w:r>
             <w:r>
               <w:rPr>
-                <w:b/>
-                <w:bCs/>
-                <w:i/>
-                <w:iCs/>
+                <w:noProof/>
                 <w:webHidden/>
-                <w:sz w:val="24"/>
-                <w:szCs w:val="24"/>
-              </w:rPr>
-              <w:t>2</w:t>
-            </w:r>
-            <w:r>
-              <w:rPr>
-                <w:b/>
-                <w:bCs/>
-                <w:i/>
-                <w:iCs/>
+              </w:rPr>
+              <w:t>4</w:t>
+            </w:r>
+            <w:r>
+              <w:rPr>
+                <w:noProof/>
                 <w:webHidden/>
-                <w:sz w:val="24"/>
-                <w:szCs w:val="24"/>
               </w:rPr>
               <w:fldChar w:fldCharType="end"/>
             </w:r>
@@ -992,132 +710,85 @@
               <w:tab w:val="right" w:leader="dot" w:pos="9016"/>
             </w:tabs>
             <w:rPr>
-              <w:b/>
-              <w:bCs/>
-              <w:i/>
-              <w:iCs/>
+              <w:rFonts w:eastAsiaTheme="minorEastAsia"/>
+              <w:noProof/>
+              <w:kern w:val="2"/>
               <w:sz w:val="24"/>
               <w:szCs w:val="24"/>
+              <w:lang w:eastAsia="hr-HR"/>
             </w:rPr>
           </w:pPr>
-          <w:hyperlink w:anchor="_Toc194951210" w:history="1">
+          <w:hyperlink w:anchor="_Toc195295266" w:history="1">
             <w:r>
               <w:rPr>
                 <w:rStyle w:val="Hyperlink"/>
-                <w:b/>
-                <w:bCs/>
-                <w:i/>
-                <w:iCs/>
+                <w:noProof/>
+              </w:rPr>
+              <w:t>2.3</w:t>
+            </w:r>
+            <w:r>
+              <w:rPr>
+                <w:rFonts w:eastAsiaTheme="minorEastAsia"/>
+                <w:noProof/>
+                <w:kern w:val="2"/>
                 <w:sz w:val="24"/>
                 <w:szCs w:val="24"/>
-                <w:u w:val="none"/>
-              </w:rPr>
-              <w:t>2.3</w:t>
-            </w:r>
-            <w:r>
-              <w:rPr>
-                <w:b/>
-                <w:bCs/>
-                <w:i/>
-                <w:iCs/>
-                <w:sz w:val="24"/>
-                <w:szCs w:val="24"/>
+                <w:lang w:eastAsia="hr-HR"/>
               </w:rPr>
               <w:tab/>
             </w:r>
             <w:r>
               <w:rPr>
                 <w:rStyle w:val="Hyperlink"/>
-                <w:b/>
-                <w:bCs/>
-                <w:i/>
-                <w:iCs/>
-                <w:sz w:val="24"/>
-                <w:szCs w:val="24"/>
-                <w:u w:val="none"/>
+                <w:noProof/>
               </w:rPr>
               <w:t>Dijagram slučajeva korištenja</w:t>
             </w:r>
             <w:r>
               <w:rPr>
-                <w:b/>
-                <w:bCs/>
-                <w:i/>
-                <w:iCs/>
+                <w:noProof/>
                 <w:webHidden/>
-                <w:sz w:val="24"/>
-                <w:szCs w:val="24"/>
               </w:rPr>
               <w:tab/>
             </w:r>
             <w:r>
               <w:rPr>
-                <w:b/>
-                <w:bCs/>
-                <w:i/>
-                <w:iCs/>
+                <w:noProof/>
                 <w:webHidden/>
-                <w:sz w:val="24"/>
-                <w:szCs w:val="24"/>
               </w:rPr>
               <w:fldChar w:fldCharType="begin"/>
             </w:r>
             <w:r>
               <w:rPr>
-                <w:b/>
-                <w:bCs/>
-                <w:i/>
-                <w:iCs/>
+                <w:noProof/>
                 <w:webHidden/>
-                <w:sz w:val="24"/>
-                <w:szCs w:val="24"/>
-              </w:rPr>
-              <w:instrText xml:space="preserve"> PAGEREF _Toc194951210 \h </w:instrText>
-            </w:r>
-            <w:r>
-              <w:rPr>
-                <w:b/>
-                <w:bCs/>
-                <w:i/>
-                <w:iCs/>
+              </w:rPr>
+              <w:instrText xml:space="preserve"> PAGEREF _Toc195295266 \h </w:instrText>
+            </w:r>
+            <w:r>
+              <w:rPr>
+                <w:noProof/>
                 <w:webHidden/>
-                <w:sz w:val="24"/>
-                <w:szCs w:val="24"/>
-              </w:rPr>
-            </w:r>
-            <w:r>
-              <w:rPr>
-                <w:b/>
-                <w:bCs/>
-                <w:i/>
-                <w:iCs/>
+              </w:rPr>
+            </w:r>
+            <w:r>
+              <w:rPr>
+                <w:noProof/>
                 <w:webHidden/>
-                <w:sz w:val="24"/>
-                <w:szCs w:val="24"/>
               </w:rPr>
               <w:fldChar w:fldCharType="separate"/>
             </w:r>
             <w:r>
               <w:rPr>
-                <w:b/>
-                <w:bCs/>
-                <w:i/>
-                <w:iCs/>
+                <w:noProof/>
                 <w:webHidden/>
-                <w:sz w:val="24"/>
-                <w:szCs w:val="24"/>
-              </w:rPr>
-              <w:t>2</w:t>
-            </w:r>
-            <w:r>
-              <w:rPr>
-                <w:b/>
-                <w:bCs/>
-                <w:i/>
-                <w:iCs/>
+              </w:rPr>
+              <w:t>7</w:t>
+            </w:r>
+            <w:r>
+              <w:rPr>
+                <w:noProof/>
                 <w:webHidden/>
-                <w:sz w:val="24"/>
-                <w:szCs w:val="24"/>
               </w:rPr>
               <w:fldChar w:fldCharType="end"/>
             </w:r>
@@ -1131,132 +802,85 @@
               <w:tab w:val="right" w:leader="dot" w:pos="9016"/>
             </w:tabs>
             <w:rPr>
-              <w:b/>
-              <w:bCs/>
-              <w:i/>
-              <w:iCs/>
+              <w:rFonts w:eastAsiaTheme="minorEastAsia"/>
+              <w:noProof/>
+              <w:kern w:val="2"/>
               <w:sz w:val="24"/>
               <w:szCs w:val="24"/>
+              <w:lang w:eastAsia="hr-HR"/>
             </w:rPr>
           </w:pPr>
-          <w:hyperlink w:anchor="_Toc194951211" w:history="1">
+          <w:hyperlink w:anchor="_Toc195295267" w:history="1">
             <w:r>
               <w:rPr>
                 <w:rStyle w:val="Hyperlink"/>
-                <w:b/>
-                <w:bCs/>
-                <w:i/>
-                <w:iCs/>
+                <w:noProof/>
+              </w:rPr>
+              <w:t>2.4</w:t>
+            </w:r>
+            <w:r>
+              <w:rPr>
+                <w:rFonts w:eastAsiaTheme="minorEastAsia"/>
+                <w:noProof/>
+                <w:kern w:val="2"/>
                 <w:sz w:val="24"/>
                 <w:szCs w:val="24"/>
-                <w:u w:val="none"/>
-              </w:rPr>
-              <w:t>2.4</w:t>
-            </w:r>
-            <w:r>
-              <w:rPr>
-                <w:b/>
-                <w:bCs/>
-                <w:i/>
-                <w:iCs/>
-                <w:sz w:val="24"/>
-                <w:szCs w:val="24"/>
+                <w:lang w:eastAsia="hr-HR"/>
               </w:rPr>
               <w:tab/>
             </w:r>
             <w:r>
               <w:rPr>
                 <w:rStyle w:val="Hyperlink"/>
-                <w:b/>
-                <w:bCs/>
-                <w:i/>
-                <w:iCs/>
-                <w:sz w:val="24"/>
-                <w:szCs w:val="24"/>
-                <w:u w:val="none"/>
+                <w:noProof/>
               </w:rPr>
               <w:t>CRC kartica i pripadni dijagram razreda</w:t>
             </w:r>
             <w:r>
               <w:rPr>
-                <w:b/>
-                <w:bCs/>
-                <w:i/>
-                <w:iCs/>
+                <w:noProof/>
                 <w:webHidden/>
-                <w:sz w:val="24"/>
-                <w:szCs w:val="24"/>
               </w:rPr>
               <w:tab/>
             </w:r>
             <w:r>
               <w:rPr>
-                <w:b/>
-                <w:bCs/>
-                <w:i/>
-                <w:iCs/>
+                <w:noProof/>
                 <w:webHidden/>
-                <w:sz w:val="24"/>
-                <w:szCs w:val="24"/>
               </w:rPr>
               <w:fldChar w:fldCharType="begin"/>
             </w:r>
             <w:r>
               <w:rPr>
-                <w:b/>
-                <w:bCs/>
-                <w:i/>
-                <w:iCs/>
+                <w:noProof/>
                 <w:webHidden/>
-                <w:sz w:val="24"/>
-                <w:szCs w:val="24"/>
-              </w:rPr>
-              <w:instrText xml:space="preserve"> PAGEREF _Toc194951211 \h </w:instrText>
-            </w:r>
-            <w:r>
-              <w:rPr>
-                <w:b/>
-                <w:bCs/>
-                <w:i/>
-                <w:iCs/>
+              </w:rPr>
+              <w:instrText xml:space="preserve"> PAGEREF _Toc195295267 \h </w:instrText>
+            </w:r>
+            <w:r>
+              <w:rPr>
+                <w:noProof/>
                 <w:webHidden/>
-                <w:sz w:val="24"/>
-                <w:szCs w:val="24"/>
-              </w:rPr>
-            </w:r>
-            <w:r>
-              <w:rPr>
-                <w:b/>
-                <w:bCs/>
-                <w:i/>
-                <w:iCs/>
+              </w:rPr>
+            </w:r>
+            <w:r>
+              <w:rPr>
+                <w:noProof/>
                 <w:webHidden/>
-                <w:sz w:val="24"/>
-                <w:szCs w:val="24"/>
               </w:rPr>
               <w:fldChar w:fldCharType="separate"/>
             </w:r>
             <w:r>
               <w:rPr>
-                <w:b/>
-                <w:bCs/>
-                <w:i/>
-                <w:iCs/>
+                <w:noProof/>
                 <w:webHidden/>
-                <w:sz w:val="24"/>
-                <w:szCs w:val="24"/>
-              </w:rPr>
-              <w:t>2</w:t>
-            </w:r>
-            <w:r>
-              <w:rPr>
-                <w:b/>
-                <w:bCs/>
-                <w:i/>
-                <w:iCs/>
+              </w:rPr>
+              <w:t>8</w:t>
+            </w:r>
+            <w:r>
+              <w:rPr>
+                <w:noProof/>
                 <w:webHidden/>
-                <w:sz w:val="24"/>
-                <w:szCs w:val="24"/>
               </w:rPr>
               <w:fldChar w:fldCharType="end"/>
             </w:r>
@@ -1357,7 +981,7 @@
       <w:pPr>
         <w:pStyle w:val="Heading1"/>
       </w:pPr>
-      <w:bookmarkStart w:id="0" w:name="_Toc194951204"/>
+      <w:bookmarkStart w:id="0" w:name="_Toc195295260"/>
       <w:r>
         <w:lastRenderedPageBreak/>
         <w:t>Oblikovanje podataka</w:t>
@@ -1368,7 +992,7 @@
       <w:pPr>
         <w:pStyle w:val="Heading2"/>
       </w:pPr>
-      <w:bookmarkStart w:id="1" w:name="_Toc194951205"/>
+      <w:bookmarkStart w:id="1" w:name="_Toc195295261"/>
       <w:r>
         <w:t>Konceptualni model podataka</w:t>
       </w:r>
@@ -1378,7 +1002,7 @@
       <w:pPr>
         <w:pStyle w:val="Heading2"/>
       </w:pPr>
-      <w:bookmarkStart w:id="2" w:name="_Toc194951206"/>
+      <w:bookmarkStart w:id="2" w:name="_Toc195295262"/>
       <w:r>
         <w:t>Model baze podataka</w:t>
       </w:r>
@@ -1388,7 +1012,7 @@
       <w:pPr>
         <w:pStyle w:val="Heading1"/>
       </w:pPr>
-      <w:bookmarkStart w:id="3" w:name="_Toc194951207"/>
+      <w:bookmarkStart w:id="3" w:name="_Toc195295263"/>
       <w:r>
         <w:t>Objektni model</w:t>
       </w:r>
@@ -1398,7 +1022,7 @@
       <w:pPr>
         <w:pStyle w:val="Heading2"/>
       </w:pPr>
-      <w:bookmarkStart w:id="4" w:name="_Toc194951208"/>
+      <w:bookmarkStart w:id="4" w:name="_Toc195295264"/>
       <w:r>
         <w:t>Dijagram aktivnosti</w:t>
       </w:r>
@@ -1414,7 +1038,7 @@
           <w:noProof/>
         </w:rPr>
         <w:drawing>
-          <wp:inline distT="0" distB="0" distL="0" distR="0" wp14:anchorId="15B82A03" wp14:editId="73175EB8">
+          <wp:inline distT="0" distB="0" distL="0" distR="0" wp14:anchorId="15B82A03" wp14:editId="1FB656FF">
             <wp:extent cx="5731510" cy="6447155"/>
             <wp:effectExtent l="0" t="0" r="2540" b="0"/>
             <wp:docPr id="872561885" name="Picture 1" descr="A black background with white rectangles&#10;&#10;AI-generated content may be incorrect."/>
@@ -1448,6 +1072,9 @@
                     <a:prstGeom prst="rect">
                       <a:avLst/>
                     </a:prstGeom>
+                    <a:solidFill>
+                      <a:schemeClr val="bg1"/>
+                    </a:solidFill>
                   </pic:spPr>
                 </pic:pic>
               </a:graphicData>
@@ -1491,7 +1118,7 @@
       <w:pPr>
         <w:pStyle w:val="Heading2"/>
       </w:pPr>
-      <w:bookmarkStart w:id="5" w:name="_Toc194951209"/>
+      <w:bookmarkStart w:id="5" w:name="_Toc195295265"/>
       <w:r>
         <w:lastRenderedPageBreak/>
         <w:t>Slučajevi korištenja</w:t>
@@ -4193,7 +3820,7 @@
       <w:pPr>
         <w:pStyle w:val="Heading2"/>
       </w:pPr>
-      <w:bookmarkStart w:id="6" w:name="_Toc194951210"/>
+      <w:bookmarkStart w:id="6" w:name="_Toc195295266"/>
       <w:r>
         <w:t>Dijagram slučajeva korištenja</w:t>
       </w:r>
@@ -4209,7 +3836,7 @@
           <w:noProof/>
         </w:rPr>
         <w:drawing>
-          <wp:inline distT="0" distB="0" distL="0" distR="0" wp14:anchorId="7B67B422" wp14:editId="42FC519F">
+          <wp:inline distT="0" distB="0" distL="0" distR="0" wp14:anchorId="7B67B422" wp14:editId="18FA89B2">
             <wp:extent cx="5638800" cy="6400800"/>
             <wp:effectExtent l="0" t="0" r="0" b="0"/>
             <wp:docPr id="1629706343" name="Picture 1" descr="A black and white screen with white circles&#10;&#10;AI-generated content may be incorrect."/>
@@ -4243,6 +3870,9 @@
                     <a:prstGeom prst="rect">
                       <a:avLst/>
                     </a:prstGeom>
+                    <a:solidFill>
+                      <a:schemeClr val="bg1"/>
+                    </a:solidFill>
                   </pic:spPr>
                 </pic:pic>
               </a:graphicData>
@@ -4259,7 +3889,18 @@
       <w:r>
         <w:t xml:space="preserve">Slika </w:t>
       </w:r>
-      <w:fldSimple w:instr=" SEQ Slika \* ARABIC ">
+      <w:fldSimple w:instr=" STYLEREF 1 \s ">
+        <w:r>
+          <w:rPr>
+            <w:noProof/>
+          </w:rPr>
+          <w:t>2</w:t>
+        </w:r>
+      </w:fldSimple>
+      <w:r>
+        <w:t>.</w:t>
+      </w:r>
+      <w:fldSimple w:instr=" SEQ Slika \* ARABIC \s 1 ">
         <w:r>
           <w:rPr>
             <w:noProof/>
@@ -4274,19 +3915,1119 @@
         <w:t>Dijagram slučajeva korištenja</w:t>
       </w:r>
     </w:p>
+    <w:p>
+      <w:r>
+        <w:br w:type="page"/>
+      </w:r>
+    </w:p>
     <w:p/>
     <w:p>
       <w:pPr>
         <w:pStyle w:val="Heading2"/>
       </w:pPr>
-      <w:bookmarkStart w:id="7" w:name="_Toc194951211"/>
+      <w:bookmarkStart w:id="7" w:name="_Toc195295267"/>
       <w:r>
         <w:t>CRC kartica i pripadni dijagram razreda</w:t>
       </w:r>
       <w:bookmarkEnd w:id="7"/>
     </w:p>
+    <w:p/>
+    <w:tbl>
+      <w:tblPr>
+        <w:tblStyle w:val="TableGrid"/>
+        <w:tblW w:w="9000" w:type="dxa"/>
+        <w:tblInd w:w="85" w:type="dxa"/>
+        <w:tblLook w:val="04A0" w:firstRow="1" w:lastRow="0" w:firstColumn="1" w:lastColumn="0" w:noHBand="0" w:noVBand="1"/>
+      </w:tblPr>
+      <w:tblGrid>
+        <w:gridCol w:w="2970"/>
+        <w:gridCol w:w="3330"/>
+        <w:gridCol w:w="2700"/>
+      </w:tblGrid>
+      <w:tr>
+        <w:tc>
+          <w:tcPr>
+            <w:tcW w:w="2970" w:type="dxa"/>
+            <w:tcBorders>
+              <w:top w:val="single" w:sz="4" w:space="0" w:color="auto"/>
+              <w:left w:val="single" w:sz="4" w:space="0" w:color="auto"/>
+              <w:bottom w:val="single" w:sz="4" w:space="0" w:color="auto"/>
+              <w:right w:val="single" w:sz="4" w:space="0" w:color="auto"/>
+            </w:tcBorders>
+            <w:hideMark/>
+          </w:tcPr>
+          <w:p>
+            <w:pPr>
+              <w:spacing w:after="160" w:line="259" w:lineRule="auto"/>
+              <w:rPr>
+                <w:b/>
+                <w:lang w:val="hr-HR"/>
+              </w:rPr>
+            </w:pPr>
+            <w:r>
+              <w:rPr>
+                <w:b/>
+                <w:lang w:val="hr-HR"/>
+              </w:rPr>
+              <w:t>Razred</w:t>
+            </w:r>
+          </w:p>
+        </w:tc>
+        <w:tc>
+          <w:tcPr>
+            <w:tcW w:w="3330" w:type="dxa"/>
+            <w:tcBorders>
+              <w:top w:val="single" w:sz="4" w:space="0" w:color="auto"/>
+              <w:left w:val="single" w:sz="4" w:space="0" w:color="auto"/>
+              <w:bottom w:val="single" w:sz="4" w:space="0" w:color="auto"/>
+              <w:right w:val="single" w:sz="4" w:space="0" w:color="auto"/>
+            </w:tcBorders>
+            <w:hideMark/>
+          </w:tcPr>
+          <w:p>
+            <w:pPr>
+              <w:spacing w:after="160" w:line="259" w:lineRule="auto"/>
+              <w:rPr>
+                <w:b/>
+                <w:lang w:val="hr-HR"/>
+              </w:rPr>
+            </w:pPr>
+            <w:r>
+              <w:rPr>
+                <w:b/>
+                <w:lang w:val="hr-HR"/>
+              </w:rPr>
+              <w:t>Odgovornost</w:t>
+            </w:r>
+          </w:p>
+        </w:tc>
+        <w:tc>
+          <w:tcPr>
+            <w:tcW w:w="2700" w:type="dxa"/>
+            <w:tcBorders>
+              <w:top w:val="single" w:sz="4" w:space="0" w:color="auto"/>
+              <w:left w:val="single" w:sz="4" w:space="0" w:color="auto"/>
+              <w:bottom w:val="single" w:sz="4" w:space="0" w:color="auto"/>
+              <w:right w:val="single" w:sz="4" w:space="0" w:color="auto"/>
+            </w:tcBorders>
+            <w:hideMark/>
+          </w:tcPr>
+          <w:p>
+            <w:pPr>
+              <w:spacing w:after="160" w:line="259" w:lineRule="auto"/>
+              <w:rPr>
+                <w:b/>
+                <w:lang w:val="hr-HR"/>
+              </w:rPr>
+            </w:pPr>
+            <w:r>
+              <w:rPr>
+                <w:b/>
+                <w:lang w:val="hr-HR"/>
+              </w:rPr>
+              <w:t>Suradnici</w:t>
+            </w:r>
+          </w:p>
+        </w:tc>
+      </w:tr>
+      <w:tr>
+        <w:tc>
+          <w:tcPr>
+            <w:tcW w:w="2970" w:type="dxa"/>
+            <w:tcBorders>
+              <w:top w:val="single" w:sz="4" w:space="0" w:color="auto"/>
+              <w:left w:val="single" w:sz="4" w:space="0" w:color="auto"/>
+              <w:bottom w:val="single" w:sz="4" w:space="0" w:color="auto"/>
+              <w:right w:val="single" w:sz="4" w:space="0" w:color="auto"/>
+            </w:tcBorders>
+            <w:hideMark/>
+          </w:tcPr>
+          <w:p>
+            <w:pPr>
+              <w:spacing w:after="160" w:line="259" w:lineRule="auto"/>
+              <w:rPr>
+                <w:lang w:val="hr-HR"/>
+              </w:rPr>
+            </w:pPr>
+            <w:r>
+              <w:rPr>
+                <w:lang w:val="hr-HR"/>
+              </w:rPr>
+              <w:t>Korisnik</w:t>
+            </w:r>
+          </w:p>
+        </w:tc>
+        <w:tc>
+          <w:tcPr>
+            <w:tcW w:w="3330" w:type="dxa"/>
+            <w:tcBorders>
+              <w:top w:val="single" w:sz="4" w:space="0" w:color="auto"/>
+              <w:left w:val="single" w:sz="4" w:space="0" w:color="auto"/>
+              <w:bottom w:val="single" w:sz="4" w:space="0" w:color="auto"/>
+              <w:right w:val="single" w:sz="4" w:space="0" w:color="auto"/>
+            </w:tcBorders>
+            <w:hideMark/>
+          </w:tcPr>
+          <w:p>
+            <w:pPr>
+              <w:spacing w:after="160" w:line="259" w:lineRule="auto"/>
+              <w:rPr>
+                <w:lang w:val="hr-HR"/>
+              </w:rPr>
+            </w:pPr>
+            <w:r>
+              <w:rPr>
+                <w:lang w:val="hr-HR"/>
+              </w:rPr>
+              <w:t xml:space="preserve">Sadrži osnovne podatke o </w:t>
+            </w:r>
+            <w:r>
+              <w:rPr>
+                <w:lang w:val="hr-HR"/>
+              </w:rPr>
+              <w:t>korisniku</w:t>
+            </w:r>
+          </w:p>
+        </w:tc>
+        <w:tc>
+          <w:tcPr>
+            <w:tcW w:w="2700" w:type="dxa"/>
+            <w:tcBorders>
+              <w:top w:val="single" w:sz="4" w:space="0" w:color="auto"/>
+              <w:left w:val="single" w:sz="4" w:space="0" w:color="auto"/>
+              <w:bottom w:val="single" w:sz="4" w:space="0" w:color="auto"/>
+              <w:right w:val="single" w:sz="4" w:space="0" w:color="auto"/>
+            </w:tcBorders>
+            <w:hideMark/>
+          </w:tcPr>
+          <w:p>
+            <w:pPr>
+              <w:spacing w:after="160" w:line="259" w:lineRule="auto"/>
+              <w:rPr>
+                <w:lang w:val="hr-HR"/>
+              </w:rPr>
+            </w:pPr>
+            <w:r>
+              <w:rPr>
+                <w:lang w:val="hr-HR"/>
+              </w:rPr>
+              <w:t xml:space="preserve">Prijava, Uloga, Kontakt, Oglas, </w:t>
+            </w:r>
+            <w:proofErr w:type="spellStart"/>
+            <w:r>
+              <w:rPr>
+                <w:lang w:val="hr-HR"/>
+              </w:rPr>
+              <w:t>OglasReadOnlyList</w:t>
+            </w:r>
+            <w:proofErr w:type="spellEnd"/>
+          </w:p>
+        </w:tc>
+      </w:tr>
+      <w:tr>
+        <w:tc>
+          <w:tcPr>
+            <w:tcW w:w="2970" w:type="dxa"/>
+            <w:tcBorders>
+              <w:top w:val="single" w:sz="4" w:space="0" w:color="auto"/>
+              <w:left w:val="single" w:sz="4" w:space="0" w:color="auto"/>
+              <w:bottom w:val="single" w:sz="4" w:space="0" w:color="auto"/>
+              <w:right w:val="single" w:sz="4" w:space="0" w:color="auto"/>
+            </w:tcBorders>
+            <w:hideMark/>
+          </w:tcPr>
+          <w:p>
+            <w:pPr>
+              <w:spacing w:after="160" w:line="259" w:lineRule="auto"/>
+              <w:rPr>
+                <w:lang w:val="hr-HR"/>
+              </w:rPr>
+            </w:pPr>
+            <w:r>
+              <w:rPr>
+                <w:lang w:val="hr-HR"/>
+              </w:rPr>
+              <w:t>Uloga</w:t>
+            </w:r>
+          </w:p>
+        </w:tc>
+        <w:tc>
+          <w:tcPr>
+            <w:tcW w:w="3330" w:type="dxa"/>
+            <w:tcBorders>
+              <w:top w:val="single" w:sz="4" w:space="0" w:color="auto"/>
+              <w:left w:val="single" w:sz="4" w:space="0" w:color="auto"/>
+              <w:bottom w:val="single" w:sz="4" w:space="0" w:color="auto"/>
+              <w:right w:val="single" w:sz="4" w:space="0" w:color="auto"/>
+            </w:tcBorders>
+            <w:hideMark/>
+          </w:tcPr>
+          <w:p>
+            <w:pPr>
+              <w:spacing w:after="160" w:line="259" w:lineRule="auto"/>
+              <w:rPr>
+                <w:lang w:val="hr-HR"/>
+              </w:rPr>
+            </w:pPr>
+            <w:r>
+              <w:rPr>
+                <w:lang w:val="hr-HR"/>
+              </w:rPr>
+              <w:t>Sadrži podatke u ulo</w:t>
+            </w:r>
+            <w:r>
+              <w:rPr>
+                <w:lang w:val="hr-HR"/>
+              </w:rPr>
+              <w:t>z</w:t>
+            </w:r>
+            <w:r>
+              <w:rPr>
+                <w:lang w:val="hr-HR"/>
+              </w:rPr>
+              <w:t xml:space="preserve">i </w:t>
+            </w:r>
+            <w:r>
+              <w:rPr>
+                <w:lang w:val="hr-HR"/>
+              </w:rPr>
+              <w:t>korisnika</w:t>
+            </w:r>
+          </w:p>
+        </w:tc>
+        <w:tc>
+          <w:tcPr>
+            <w:tcW w:w="2700" w:type="dxa"/>
+            <w:tcBorders>
+              <w:top w:val="single" w:sz="4" w:space="0" w:color="auto"/>
+              <w:left w:val="single" w:sz="4" w:space="0" w:color="auto"/>
+              <w:bottom w:val="single" w:sz="4" w:space="0" w:color="auto"/>
+              <w:right w:val="single" w:sz="4" w:space="0" w:color="auto"/>
+            </w:tcBorders>
+          </w:tcPr>
+          <w:p>
+            <w:pPr>
+              <w:spacing w:after="160" w:line="259" w:lineRule="auto"/>
+              <w:rPr>
+                <w:lang w:val="hr-HR"/>
+              </w:rPr>
+            </w:pPr>
+          </w:p>
+        </w:tc>
+      </w:tr>
+      <w:tr>
+        <w:tc>
+          <w:tcPr>
+            <w:tcW w:w="2970" w:type="dxa"/>
+            <w:tcBorders>
+              <w:top w:val="single" w:sz="4" w:space="0" w:color="auto"/>
+              <w:left w:val="single" w:sz="4" w:space="0" w:color="auto"/>
+              <w:bottom w:val="single" w:sz="4" w:space="0" w:color="auto"/>
+              <w:right w:val="single" w:sz="4" w:space="0" w:color="auto"/>
+            </w:tcBorders>
+            <w:hideMark/>
+          </w:tcPr>
+          <w:p>
+            <w:pPr>
+              <w:spacing w:after="160" w:line="259" w:lineRule="auto"/>
+              <w:rPr>
+                <w:lang w:val="hr-HR"/>
+              </w:rPr>
+            </w:pPr>
+            <w:proofErr w:type="spellStart"/>
+            <w:r>
+              <w:rPr>
+                <w:lang w:val="hr-HR"/>
+              </w:rPr>
+              <w:t>OglasReadOnlyList</w:t>
+            </w:r>
+            <w:proofErr w:type="spellEnd"/>
+          </w:p>
+        </w:tc>
+        <w:tc>
+          <w:tcPr>
+            <w:tcW w:w="3330" w:type="dxa"/>
+            <w:tcBorders>
+              <w:top w:val="single" w:sz="4" w:space="0" w:color="auto"/>
+              <w:left w:val="single" w:sz="4" w:space="0" w:color="auto"/>
+              <w:bottom w:val="single" w:sz="4" w:space="0" w:color="auto"/>
+              <w:right w:val="single" w:sz="4" w:space="0" w:color="auto"/>
+            </w:tcBorders>
+            <w:hideMark/>
+          </w:tcPr>
+          <w:p>
+            <w:pPr>
+              <w:spacing w:after="160" w:line="259" w:lineRule="auto"/>
+              <w:rPr>
+                <w:lang w:val="hr-HR"/>
+              </w:rPr>
+            </w:pPr>
+            <w:r>
+              <w:rPr>
+                <w:lang w:val="hr-HR"/>
+              </w:rPr>
+              <w:t xml:space="preserve">Pruža </w:t>
+            </w:r>
+            <w:proofErr w:type="spellStart"/>
+            <w:r>
+              <w:rPr>
+                <w:lang w:val="hr-HR"/>
+              </w:rPr>
+              <w:t>read-only</w:t>
+            </w:r>
+            <w:proofErr w:type="spellEnd"/>
+            <w:r>
+              <w:rPr>
+                <w:lang w:val="hr-HR"/>
+              </w:rPr>
+              <w:t xml:space="preserve"> listu svih </w:t>
+            </w:r>
+            <w:r>
+              <w:rPr>
+                <w:lang w:val="hr-HR"/>
+              </w:rPr>
+              <w:t>oglasa</w:t>
+            </w:r>
+            <w:r>
+              <w:rPr>
+                <w:lang w:val="hr-HR"/>
+              </w:rPr>
+              <w:t xml:space="preserve"> u sustavu</w:t>
+            </w:r>
+          </w:p>
+        </w:tc>
+        <w:tc>
+          <w:tcPr>
+            <w:tcW w:w="2700" w:type="dxa"/>
+            <w:tcBorders>
+              <w:top w:val="single" w:sz="4" w:space="0" w:color="auto"/>
+              <w:left w:val="single" w:sz="4" w:space="0" w:color="auto"/>
+              <w:bottom w:val="single" w:sz="4" w:space="0" w:color="auto"/>
+              <w:right w:val="single" w:sz="4" w:space="0" w:color="auto"/>
+            </w:tcBorders>
+            <w:hideMark/>
+          </w:tcPr>
+          <w:p>
+            <w:pPr>
+              <w:spacing w:after="160" w:line="259" w:lineRule="auto"/>
+              <w:rPr>
+                <w:lang w:val="hr-HR"/>
+              </w:rPr>
+            </w:pPr>
+          </w:p>
+        </w:tc>
+      </w:tr>
+      <w:tr>
+        <w:tc>
+          <w:tcPr>
+            <w:tcW w:w="2970" w:type="dxa"/>
+            <w:tcBorders>
+              <w:top w:val="single" w:sz="4" w:space="0" w:color="auto"/>
+              <w:left w:val="single" w:sz="4" w:space="0" w:color="auto"/>
+              <w:bottom w:val="single" w:sz="4" w:space="0" w:color="auto"/>
+              <w:right w:val="single" w:sz="4" w:space="0" w:color="auto"/>
+            </w:tcBorders>
+            <w:hideMark/>
+          </w:tcPr>
+          <w:p>
+            <w:pPr>
+              <w:spacing w:after="160" w:line="259" w:lineRule="auto"/>
+              <w:rPr>
+                <w:lang w:val="hr-HR"/>
+              </w:rPr>
+            </w:pPr>
+            <w:r>
+              <w:rPr>
+                <w:lang w:val="hr-HR"/>
+              </w:rPr>
+              <w:t>Prijava</w:t>
+            </w:r>
+          </w:p>
+        </w:tc>
+        <w:tc>
+          <w:tcPr>
+            <w:tcW w:w="3330" w:type="dxa"/>
+            <w:tcBorders>
+              <w:top w:val="single" w:sz="4" w:space="0" w:color="auto"/>
+              <w:left w:val="single" w:sz="4" w:space="0" w:color="auto"/>
+              <w:bottom w:val="single" w:sz="4" w:space="0" w:color="auto"/>
+              <w:right w:val="single" w:sz="4" w:space="0" w:color="auto"/>
+            </w:tcBorders>
+            <w:hideMark/>
+          </w:tcPr>
+          <w:p>
+            <w:pPr>
+              <w:spacing w:after="160" w:line="259" w:lineRule="auto"/>
+              <w:rPr>
+                <w:lang w:val="hr-HR"/>
+              </w:rPr>
+            </w:pPr>
+            <w:r>
+              <w:rPr>
+                <w:lang w:val="hr-HR"/>
+              </w:rPr>
+              <w:t xml:space="preserve">Sadrži podatke o </w:t>
+            </w:r>
+            <w:r>
+              <w:rPr>
+                <w:lang w:val="hr-HR"/>
+              </w:rPr>
+              <w:t>prijavi oglasa</w:t>
+            </w:r>
+          </w:p>
+        </w:tc>
+        <w:tc>
+          <w:tcPr>
+            <w:tcW w:w="2700" w:type="dxa"/>
+            <w:tcBorders>
+              <w:top w:val="single" w:sz="4" w:space="0" w:color="auto"/>
+              <w:left w:val="single" w:sz="4" w:space="0" w:color="auto"/>
+              <w:bottom w:val="single" w:sz="4" w:space="0" w:color="auto"/>
+              <w:right w:val="single" w:sz="4" w:space="0" w:color="auto"/>
+            </w:tcBorders>
+          </w:tcPr>
+          <w:p>
+            <w:pPr>
+              <w:spacing w:after="160" w:line="259" w:lineRule="auto"/>
+              <w:rPr>
+                <w:lang w:val="hr-HR"/>
+              </w:rPr>
+            </w:pPr>
+          </w:p>
+        </w:tc>
+      </w:tr>
+      <w:tr>
+        <w:tc>
+          <w:tcPr>
+            <w:tcW w:w="2970" w:type="dxa"/>
+            <w:tcBorders>
+              <w:top w:val="single" w:sz="4" w:space="0" w:color="auto"/>
+              <w:left w:val="single" w:sz="4" w:space="0" w:color="auto"/>
+              <w:bottom w:val="single" w:sz="4" w:space="0" w:color="auto"/>
+              <w:right w:val="single" w:sz="4" w:space="0" w:color="auto"/>
+            </w:tcBorders>
+            <w:hideMark/>
+          </w:tcPr>
+          <w:p>
+            <w:pPr>
+              <w:spacing w:after="160" w:line="259" w:lineRule="auto"/>
+              <w:rPr>
+                <w:lang w:val="hr-HR"/>
+              </w:rPr>
+            </w:pPr>
+            <w:proofErr w:type="spellStart"/>
+            <w:r>
+              <w:rPr>
+                <w:lang w:val="hr-HR"/>
+              </w:rPr>
+              <w:t>NeprijavljenKorisnik</w:t>
+            </w:r>
+            <w:proofErr w:type="spellEnd"/>
+          </w:p>
+        </w:tc>
+        <w:tc>
+          <w:tcPr>
+            <w:tcW w:w="3330" w:type="dxa"/>
+            <w:tcBorders>
+              <w:top w:val="single" w:sz="4" w:space="0" w:color="auto"/>
+              <w:left w:val="single" w:sz="4" w:space="0" w:color="auto"/>
+              <w:bottom w:val="single" w:sz="4" w:space="0" w:color="auto"/>
+              <w:right w:val="single" w:sz="4" w:space="0" w:color="auto"/>
+            </w:tcBorders>
+            <w:hideMark/>
+          </w:tcPr>
+          <w:p>
+            <w:pPr>
+              <w:spacing w:after="160" w:line="259" w:lineRule="auto"/>
+              <w:rPr>
+                <w:lang w:val="hr-HR"/>
+              </w:rPr>
+            </w:pPr>
+            <w:r>
+              <w:rPr>
+                <w:lang w:val="hr-HR"/>
+              </w:rPr>
+              <w:t xml:space="preserve">Pruža </w:t>
+            </w:r>
+            <w:r>
+              <w:rPr>
+                <w:lang w:val="hr-HR"/>
+              </w:rPr>
+              <w:t>pregled svih oglasa u sustavu, i mogućnost stvaranja ili prijave korisničkog računa</w:t>
+            </w:r>
+          </w:p>
+        </w:tc>
+        <w:tc>
+          <w:tcPr>
+            <w:tcW w:w="2700" w:type="dxa"/>
+            <w:tcBorders>
+              <w:top w:val="single" w:sz="4" w:space="0" w:color="auto"/>
+              <w:left w:val="single" w:sz="4" w:space="0" w:color="auto"/>
+              <w:bottom w:val="single" w:sz="4" w:space="0" w:color="auto"/>
+              <w:right w:val="single" w:sz="4" w:space="0" w:color="auto"/>
+            </w:tcBorders>
+            <w:hideMark/>
+          </w:tcPr>
+          <w:p>
+            <w:pPr>
+              <w:spacing w:after="160" w:line="259" w:lineRule="auto"/>
+              <w:rPr>
+                <w:lang w:val="hr-HR"/>
+              </w:rPr>
+            </w:pPr>
+            <w:proofErr w:type="spellStart"/>
+            <w:r>
+              <w:rPr>
+                <w:lang w:val="hr-HR"/>
+              </w:rPr>
+              <w:t>OglasReadOnlyList</w:t>
+            </w:r>
+            <w:proofErr w:type="spellEnd"/>
+            <w:r>
+              <w:rPr>
+                <w:lang w:val="hr-HR"/>
+              </w:rPr>
+              <w:t>, Prijava</w:t>
+            </w:r>
+          </w:p>
+        </w:tc>
+      </w:tr>
+      <w:tr>
+        <w:tc>
+          <w:tcPr>
+            <w:tcW w:w="2970" w:type="dxa"/>
+            <w:tcBorders>
+              <w:top w:val="single" w:sz="4" w:space="0" w:color="auto"/>
+              <w:left w:val="single" w:sz="4" w:space="0" w:color="auto"/>
+              <w:bottom w:val="single" w:sz="4" w:space="0" w:color="auto"/>
+              <w:right w:val="single" w:sz="4" w:space="0" w:color="auto"/>
+            </w:tcBorders>
+            <w:hideMark/>
+          </w:tcPr>
+          <w:p>
+            <w:pPr>
+              <w:spacing w:after="160" w:line="259" w:lineRule="auto"/>
+              <w:rPr>
+                <w:lang w:val="hr-HR"/>
+              </w:rPr>
+            </w:pPr>
+            <w:r>
+              <w:rPr>
+                <w:lang w:val="hr-HR"/>
+              </w:rPr>
+              <w:t>Kontakt</w:t>
+            </w:r>
+          </w:p>
+        </w:tc>
+        <w:tc>
+          <w:tcPr>
+            <w:tcW w:w="3330" w:type="dxa"/>
+            <w:tcBorders>
+              <w:top w:val="single" w:sz="4" w:space="0" w:color="auto"/>
+              <w:left w:val="single" w:sz="4" w:space="0" w:color="auto"/>
+              <w:bottom w:val="single" w:sz="4" w:space="0" w:color="auto"/>
+              <w:right w:val="single" w:sz="4" w:space="0" w:color="auto"/>
+            </w:tcBorders>
+            <w:hideMark/>
+          </w:tcPr>
+          <w:p>
+            <w:pPr>
+              <w:spacing w:after="160" w:line="259" w:lineRule="auto"/>
+              <w:rPr>
+                <w:lang w:val="hr-HR"/>
+              </w:rPr>
+            </w:pPr>
+            <w:r>
+              <w:rPr>
+                <w:lang w:val="hr-HR"/>
+              </w:rPr>
+              <w:t>Sadrži</w:t>
+            </w:r>
+            <w:r>
+              <w:rPr>
+                <w:lang w:val="hr-HR"/>
+              </w:rPr>
+              <w:t xml:space="preserve"> kontakt informaciju korisnika</w:t>
+            </w:r>
+            <w:r>
+              <w:rPr>
+                <w:lang w:val="hr-HR"/>
+              </w:rPr>
+              <w:t>, pruža mogućnost dodavanja i brisanja kontakt informacije korisničkog računa</w:t>
+            </w:r>
+          </w:p>
+        </w:tc>
+        <w:tc>
+          <w:tcPr>
+            <w:tcW w:w="2700" w:type="dxa"/>
+            <w:tcBorders>
+              <w:top w:val="single" w:sz="4" w:space="0" w:color="auto"/>
+              <w:left w:val="single" w:sz="4" w:space="0" w:color="auto"/>
+              <w:bottom w:val="single" w:sz="4" w:space="0" w:color="auto"/>
+              <w:right w:val="single" w:sz="4" w:space="0" w:color="auto"/>
+            </w:tcBorders>
+            <w:hideMark/>
+          </w:tcPr>
+          <w:p>
+            <w:pPr>
+              <w:spacing w:after="160" w:line="259" w:lineRule="auto"/>
+              <w:rPr>
+                <w:lang w:val="hr-HR"/>
+              </w:rPr>
+            </w:pPr>
+          </w:p>
+        </w:tc>
+      </w:tr>
+      <w:tr>
+        <w:tc>
+          <w:tcPr>
+            <w:tcW w:w="2970" w:type="dxa"/>
+            <w:tcBorders>
+              <w:top w:val="single" w:sz="4" w:space="0" w:color="auto"/>
+              <w:left w:val="single" w:sz="4" w:space="0" w:color="auto"/>
+              <w:bottom w:val="single" w:sz="4" w:space="0" w:color="auto"/>
+              <w:right w:val="single" w:sz="4" w:space="0" w:color="auto"/>
+            </w:tcBorders>
+            <w:hideMark/>
+          </w:tcPr>
+          <w:p>
+            <w:pPr>
+              <w:spacing w:after="160" w:line="259" w:lineRule="auto"/>
+              <w:rPr>
+                <w:lang w:val="hr-HR"/>
+              </w:rPr>
+            </w:pPr>
+            <w:r>
+              <w:rPr>
+                <w:lang w:val="hr-HR"/>
+              </w:rPr>
+              <w:t>Oglas</w:t>
+            </w:r>
+          </w:p>
+        </w:tc>
+        <w:tc>
+          <w:tcPr>
+            <w:tcW w:w="3330" w:type="dxa"/>
+            <w:tcBorders>
+              <w:top w:val="single" w:sz="4" w:space="0" w:color="auto"/>
+              <w:left w:val="single" w:sz="4" w:space="0" w:color="auto"/>
+              <w:bottom w:val="single" w:sz="4" w:space="0" w:color="auto"/>
+              <w:right w:val="single" w:sz="4" w:space="0" w:color="auto"/>
+            </w:tcBorders>
+            <w:hideMark/>
+          </w:tcPr>
+          <w:p>
+            <w:pPr>
+              <w:spacing w:after="160" w:line="259" w:lineRule="auto"/>
+              <w:rPr>
+                <w:lang w:val="hr-HR"/>
+              </w:rPr>
+            </w:pPr>
+            <w:r>
+              <w:rPr>
+                <w:lang w:val="hr-HR"/>
+              </w:rPr>
+              <w:t>Sadrži osnovne podatke o oglasu, pruža mogućnost stvaranja, uređivanja i brisanja vlastitih oglasa</w:t>
+            </w:r>
+          </w:p>
+        </w:tc>
+        <w:tc>
+          <w:tcPr>
+            <w:tcW w:w="2700" w:type="dxa"/>
+            <w:tcBorders>
+              <w:top w:val="single" w:sz="4" w:space="0" w:color="auto"/>
+              <w:left w:val="single" w:sz="4" w:space="0" w:color="auto"/>
+              <w:bottom w:val="single" w:sz="4" w:space="0" w:color="auto"/>
+              <w:right w:val="single" w:sz="4" w:space="0" w:color="auto"/>
+            </w:tcBorders>
+            <w:hideMark/>
+          </w:tcPr>
+          <w:p>
+            <w:pPr>
+              <w:spacing w:after="160" w:line="259" w:lineRule="auto"/>
+              <w:rPr>
+                <w:lang w:val="hr-HR"/>
+              </w:rPr>
+            </w:pPr>
+            <w:r>
+              <w:rPr>
+                <w:lang w:val="hr-HR"/>
+              </w:rPr>
+              <w:t xml:space="preserve">Slika, </w:t>
+            </w:r>
+            <w:proofErr w:type="spellStart"/>
+            <w:r>
+              <w:rPr>
+                <w:lang w:val="hr-HR"/>
+              </w:rPr>
+              <w:t>TipOglasa</w:t>
+            </w:r>
+            <w:proofErr w:type="spellEnd"/>
+            <w:r>
+              <w:rPr>
+                <w:lang w:val="hr-HR"/>
+              </w:rPr>
+              <w:t>, Grad</w:t>
+            </w:r>
+          </w:p>
+        </w:tc>
+      </w:tr>
+      <w:tr>
+        <w:tc>
+          <w:tcPr>
+            <w:tcW w:w="2970" w:type="dxa"/>
+            <w:tcBorders>
+              <w:top w:val="single" w:sz="4" w:space="0" w:color="auto"/>
+              <w:left w:val="single" w:sz="4" w:space="0" w:color="auto"/>
+              <w:bottom w:val="single" w:sz="4" w:space="0" w:color="auto"/>
+              <w:right w:val="single" w:sz="4" w:space="0" w:color="auto"/>
+            </w:tcBorders>
+            <w:hideMark/>
+          </w:tcPr>
+          <w:p>
+            <w:pPr>
+              <w:spacing w:after="160" w:line="259" w:lineRule="auto"/>
+              <w:rPr>
+                <w:lang w:val="hr-HR"/>
+              </w:rPr>
+            </w:pPr>
+            <w:proofErr w:type="spellStart"/>
+            <w:r>
+              <w:rPr>
+                <w:lang w:val="hr-HR"/>
+              </w:rPr>
+              <w:t>TipOglasa</w:t>
+            </w:r>
+            <w:proofErr w:type="spellEnd"/>
+          </w:p>
+        </w:tc>
+        <w:tc>
+          <w:tcPr>
+            <w:tcW w:w="3330" w:type="dxa"/>
+            <w:tcBorders>
+              <w:top w:val="single" w:sz="4" w:space="0" w:color="auto"/>
+              <w:left w:val="single" w:sz="4" w:space="0" w:color="auto"/>
+              <w:bottom w:val="single" w:sz="4" w:space="0" w:color="auto"/>
+              <w:right w:val="single" w:sz="4" w:space="0" w:color="auto"/>
+            </w:tcBorders>
+            <w:hideMark/>
+          </w:tcPr>
+          <w:p>
+            <w:pPr>
+              <w:spacing w:after="160" w:line="259" w:lineRule="auto"/>
+              <w:rPr>
+                <w:lang w:val="hr-HR"/>
+              </w:rPr>
+            </w:pPr>
+            <w:r>
+              <w:rPr>
+                <w:lang w:val="hr-HR"/>
+              </w:rPr>
+              <w:t>Sadrži podatke o tipu</w:t>
+            </w:r>
+            <w:r>
+              <w:rPr>
+                <w:lang w:val="hr-HR"/>
+              </w:rPr>
+              <w:t xml:space="preserve"> oglasa</w:t>
+            </w:r>
+          </w:p>
+        </w:tc>
+        <w:tc>
+          <w:tcPr>
+            <w:tcW w:w="2700" w:type="dxa"/>
+            <w:tcBorders>
+              <w:top w:val="single" w:sz="4" w:space="0" w:color="auto"/>
+              <w:left w:val="single" w:sz="4" w:space="0" w:color="auto"/>
+              <w:bottom w:val="single" w:sz="4" w:space="0" w:color="auto"/>
+              <w:right w:val="single" w:sz="4" w:space="0" w:color="auto"/>
+            </w:tcBorders>
+          </w:tcPr>
+          <w:p>
+            <w:pPr>
+              <w:spacing w:after="160" w:line="259" w:lineRule="auto"/>
+              <w:rPr>
+                <w:lang w:val="hr-HR"/>
+              </w:rPr>
+            </w:pPr>
+          </w:p>
+        </w:tc>
+      </w:tr>
+      <w:tr>
+        <w:tc>
+          <w:tcPr>
+            <w:tcW w:w="2970" w:type="dxa"/>
+            <w:tcBorders>
+              <w:top w:val="single" w:sz="4" w:space="0" w:color="auto"/>
+              <w:left w:val="single" w:sz="4" w:space="0" w:color="auto"/>
+              <w:bottom w:val="single" w:sz="4" w:space="0" w:color="auto"/>
+              <w:right w:val="single" w:sz="4" w:space="0" w:color="auto"/>
+            </w:tcBorders>
+            <w:hideMark/>
+          </w:tcPr>
+          <w:p>
+            <w:pPr>
+              <w:spacing w:after="160" w:line="259" w:lineRule="auto"/>
+              <w:rPr>
+                <w:lang w:val="hr-HR"/>
+              </w:rPr>
+            </w:pPr>
+            <w:r>
+              <w:rPr>
+                <w:lang w:val="hr-HR"/>
+              </w:rPr>
+              <w:t>Grad</w:t>
+            </w:r>
+          </w:p>
+        </w:tc>
+        <w:tc>
+          <w:tcPr>
+            <w:tcW w:w="3330" w:type="dxa"/>
+            <w:tcBorders>
+              <w:top w:val="single" w:sz="4" w:space="0" w:color="auto"/>
+              <w:left w:val="single" w:sz="4" w:space="0" w:color="auto"/>
+              <w:bottom w:val="single" w:sz="4" w:space="0" w:color="auto"/>
+              <w:right w:val="single" w:sz="4" w:space="0" w:color="auto"/>
+            </w:tcBorders>
+            <w:hideMark/>
+          </w:tcPr>
+          <w:p>
+            <w:pPr>
+              <w:spacing w:after="160" w:line="259" w:lineRule="auto"/>
+              <w:rPr>
+                <w:lang w:val="hr-HR"/>
+              </w:rPr>
+            </w:pPr>
+            <w:r>
+              <w:rPr>
+                <w:lang w:val="hr-HR"/>
+              </w:rPr>
+              <w:t xml:space="preserve">Sadrži podatke o </w:t>
+            </w:r>
+            <w:r>
+              <w:rPr>
+                <w:lang w:val="hr-HR"/>
+              </w:rPr>
+              <w:t>gradu</w:t>
+            </w:r>
+            <w:r>
+              <w:rPr>
+                <w:lang w:val="hr-HR"/>
+              </w:rPr>
+              <w:t xml:space="preserve"> oglasa</w:t>
+            </w:r>
+          </w:p>
+        </w:tc>
+        <w:tc>
+          <w:tcPr>
+            <w:tcW w:w="2700" w:type="dxa"/>
+            <w:tcBorders>
+              <w:top w:val="single" w:sz="4" w:space="0" w:color="auto"/>
+              <w:left w:val="single" w:sz="4" w:space="0" w:color="auto"/>
+              <w:bottom w:val="single" w:sz="4" w:space="0" w:color="auto"/>
+              <w:right w:val="single" w:sz="4" w:space="0" w:color="auto"/>
+            </w:tcBorders>
+            <w:hideMark/>
+          </w:tcPr>
+          <w:p>
+            <w:pPr>
+              <w:spacing w:after="160" w:line="259" w:lineRule="auto"/>
+              <w:rPr>
+                <w:lang w:val="hr-HR"/>
+              </w:rPr>
+            </w:pPr>
+          </w:p>
+        </w:tc>
+      </w:tr>
+      <w:tr>
+        <w:tc>
+          <w:tcPr>
+            <w:tcW w:w="2970" w:type="dxa"/>
+            <w:tcBorders>
+              <w:top w:val="single" w:sz="4" w:space="0" w:color="auto"/>
+              <w:left w:val="single" w:sz="4" w:space="0" w:color="auto"/>
+              <w:bottom w:val="single" w:sz="4" w:space="0" w:color="auto"/>
+              <w:right w:val="single" w:sz="4" w:space="0" w:color="auto"/>
+            </w:tcBorders>
+            <w:hideMark/>
+          </w:tcPr>
+          <w:p>
+            <w:pPr>
+              <w:spacing w:after="160" w:line="259" w:lineRule="auto"/>
+              <w:rPr>
+                <w:lang w:val="hr-HR"/>
+              </w:rPr>
+            </w:pPr>
+            <w:r>
+              <w:rPr>
+                <w:lang w:val="hr-HR"/>
+              </w:rPr>
+              <w:t>Slika</w:t>
+            </w:r>
+          </w:p>
+        </w:tc>
+        <w:tc>
+          <w:tcPr>
+            <w:tcW w:w="3330" w:type="dxa"/>
+            <w:tcBorders>
+              <w:top w:val="single" w:sz="4" w:space="0" w:color="auto"/>
+              <w:left w:val="single" w:sz="4" w:space="0" w:color="auto"/>
+              <w:bottom w:val="single" w:sz="4" w:space="0" w:color="auto"/>
+              <w:right w:val="single" w:sz="4" w:space="0" w:color="auto"/>
+            </w:tcBorders>
+            <w:hideMark/>
+          </w:tcPr>
+          <w:p>
+            <w:pPr>
+              <w:spacing w:after="160" w:line="259" w:lineRule="auto"/>
+              <w:rPr>
+                <w:lang w:val="hr-HR"/>
+              </w:rPr>
+            </w:pPr>
+            <w:r>
+              <w:rPr>
+                <w:lang w:val="hr-HR"/>
+              </w:rPr>
+              <w:t xml:space="preserve">Sadrži podatke o </w:t>
+            </w:r>
+            <w:r>
+              <w:rPr>
+                <w:lang w:val="hr-HR"/>
+              </w:rPr>
+              <w:t>sli</w:t>
+            </w:r>
+            <w:r>
+              <w:rPr>
+                <w:lang w:val="hr-HR"/>
+              </w:rPr>
+              <w:t>kama</w:t>
+            </w:r>
+            <w:r>
+              <w:rPr>
+                <w:lang w:val="hr-HR"/>
+              </w:rPr>
+              <w:t xml:space="preserve"> oglas</w:t>
+            </w:r>
+            <w:r>
+              <w:rPr>
+                <w:lang w:val="hr-HR"/>
+              </w:rPr>
+              <w:t>a, pruža mogućnost dodavanja i brisanja slika za oglas</w:t>
+            </w:r>
+          </w:p>
+        </w:tc>
+        <w:tc>
+          <w:tcPr>
+            <w:tcW w:w="2700" w:type="dxa"/>
+            <w:tcBorders>
+              <w:top w:val="single" w:sz="4" w:space="0" w:color="auto"/>
+              <w:left w:val="single" w:sz="4" w:space="0" w:color="auto"/>
+              <w:bottom w:val="single" w:sz="4" w:space="0" w:color="auto"/>
+              <w:right w:val="single" w:sz="4" w:space="0" w:color="auto"/>
+            </w:tcBorders>
+            <w:hideMark/>
+          </w:tcPr>
+          <w:p>
+            <w:pPr>
+              <w:spacing w:after="160" w:line="259" w:lineRule="auto"/>
+              <w:rPr>
+                <w:lang w:val="hr-HR"/>
+              </w:rPr>
+            </w:pPr>
+          </w:p>
+        </w:tc>
+      </w:tr>
+    </w:tbl>
+    <w:p/>
+    <w:p>
+      <w:pPr>
+        <w:keepNext/>
+      </w:pPr>
+      <w:r>
+        <w:rPr>
+          <w:noProof/>
+        </w:rPr>
+        <w:lastRenderedPageBreak/>
+        <w:drawing>
+          <wp:inline distT="0" distB="0" distL="0" distR="0" wp14:anchorId="2D34C519" wp14:editId="11924CBD">
+            <wp:extent cx="5727700" cy="4477370"/>
+            <wp:effectExtent l="0" t="0" r="6350" b="0"/>
+            <wp:docPr id="715329668" name="Picture 1" descr="A screenshot of a computer&#10;&#10;AI-generated content may be incorrect."/>
+            <wp:cNvGraphicFramePr>
+              <a:graphicFrameLocks xmlns:a="http://schemas.openxmlformats.org/drawingml/2006/main" noChangeAspect="1"/>
+            </wp:cNvGraphicFramePr>
+            <a:graphic xmlns:a="http://schemas.openxmlformats.org/drawingml/2006/main">
+              <a:graphicData uri="http://schemas.openxmlformats.org/drawingml/2006/picture">
+                <pic:pic xmlns:pic="http://schemas.openxmlformats.org/drawingml/2006/picture">
+                  <pic:nvPicPr>
+                    <pic:cNvPr id="715329668" name="Picture 1" descr="A screenshot of a computer&#10;&#10;AI-generated content may be incorrect."/>
+                    <pic:cNvPicPr/>
+                  </pic:nvPicPr>
+                  <pic:blipFill>
+                    <a:blip r:embed="rId10">
+                      <a:extLst>
+                        <a:ext uri="{28A0092B-C50C-407E-A947-70E740481C1C}">
+                          <a14:useLocalDpi xmlns:a14="http://schemas.microsoft.com/office/drawing/2010/main" val="0"/>
+                        </a:ext>
+                      </a:extLst>
+                    </a:blip>
+                    <a:stretch>
+                      <a:fillRect/>
+                    </a:stretch>
+                  </pic:blipFill>
+                  <pic:spPr>
+                    <a:xfrm>
+                      <a:off x="0" y="0"/>
+                      <a:ext cx="5736595" cy="4484323"/>
+                    </a:xfrm>
+                    <a:prstGeom prst="rect">
+                      <a:avLst/>
+                    </a:prstGeom>
+                    <a:solidFill>
+                      <a:schemeClr val="bg1"/>
+                    </a:solidFill>
+                    <a:effectLst/>
+                  </pic:spPr>
+                </pic:pic>
+              </a:graphicData>
+            </a:graphic>
+          </wp:inline>
+        </w:drawing>
+      </w:r>
+    </w:p>
+    <w:p>
+      <w:pPr>
+        <w:pStyle w:val="Caption"/>
+        <w:jc w:val="center"/>
+      </w:pPr>
+      <w:r>
+        <w:t xml:space="preserve">Slika </w:t>
+      </w:r>
+      <w:fldSimple w:instr=" STYLEREF 1 \s ">
+        <w:r>
+          <w:rPr>
+            <w:noProof/>
+          </w:rPr>
+          <w:t>2</w:t>
+        </w:r>
+      </w:fldSimple>
+      <w:r>
+        <w:t>.</w:t>
+      </w:r>
+      <w:fldSimple w:instr=" SEQ Slika \* ARABIC \s 1 ">
+        <w:r>
+          <w:rPr>
+            <w:noProof/>
+          </w:rPr>
+          <w:t>3</w:t>
+        </w:r>
+      </w:fldSimple>
+      <w:r>
+        <w:t xml:space="preserve"> Dijagram Razreda (bez atributa)</w:t>
+      </w:r>
+    </w:p>
     <w:sectPr>
-      <w:footerReference w:type="default" r:id="rId10"/>
+      <w:footerReference w:type="default" r:id="rId11"/>
       <w:pgSz w:w="11906" w:h="16838"/>
       <w:pgMar w:top="1440" w:right="1440" w:bottom="1440" w:left="1440" w:header="708" w:footer="708" w:gutter="0"/>
       <w:cols w:space="708"/>
@@ -6817,7 +7558,6 @@
   <w:style w:type="character" w:default="1" w:styleId="DefaultParagraphFont">
     <w:name w:val="Default Paragraph Font"/>
     <w:uiPriority w:val="1"/>
-    <w:semiHidden/>
     <w:unhideWhenUsed/>
   </w:style>
   <w:style w:type="table" w:default="1" w:styleId="TableNormal">

</xml_diff>

<commit_message>
Dodao bp u spec. dizajna
</commit_message>
<xml_diff>
--- a/DZ2/Oglasi-SpecifikacijaDizajna.docx
+++ b/DZ2/Oglasi-SpecifikacijaDizajna.docx
@@ -154,7 +154,7 @@
               <w:kern w:val="2"/>
               <w:sz w:val="24"/>
               <w:szCs w:val="24"/>
-              <w:lang w:eastAsia="hr-HR"/>
+              <w:lang w:val="en-HR" w:eastAsia="en-GB"/>
             </w:rPr>
           </w:pPr>
           <w:r>
@@ -166,7 +166,7 @@
           <w:r>
             <w:fldChar w:fldCharType="separate"/>
           </w:r>
-          <w:hyperlink w:anchor="_Toc195295260" w:history="1">
+          <w:hyperlink w:anchor="_Toc195445124" w:history="1">
             <w:r>
               <w:rPr>
                 <w:rStyle w:val="Hyperlink"/>
@@ -181,7 +181,7 @@
                 <w:kern w:val="2"/>
                 <w:sz w:val="24"/>
                 <w:szCs w:val="24"/>
-                <w:lang w:eastAsia="hr-HR"/>
+                <w:lang w:val="en-HR" w:eastAsia="en-GB"/>
               </w:rPr>
               <w:tab/>
             </w:r>
@@ -211,7 +211,7 @@
                 <w:noProof/>
                 <w:webHidden/>
               </w:rPr>
-              <w:instrText xml:space="preserve"> PAGEREF _Toc195295260 \h </w:instrText>
+              <w:instrText xml:space="preserve"> PAGEREF _Toc195445124 \h </w:instrText>
             </w:r>
             <w:r>
               <w:rPr>
@@ -255,10 +255,10 @@
               <w:kern w:val="2"/>
               <w:sz w:val="24"/>
               <w:szCs w:val="24"/>
-              <w:lang w:eastAsia="hr-HR"/>
+              <w:lang w:val="en-HR" w:eastAsia="en-GB"/>
             </w:rPr>
           </w:pPr>
-          <w:hyperlink w:anchor="_Toc195295261" w:history="1">
+          <w:hyperlink w:anchor="_Toc195445125" w:history="1">
             <w:r>
               <w:rPr>
                 <w:rStyle w:val="Hyperlink"/>
@@ -273,7 +273,7 @@
                 <w:kern w:val="2"/>
                 <w:sz w:val="24"/>
                 <w:szCs w:val="24"/>
-                <w:lang w:eastAsia="hr-HR"/>
+                <w:lang w:val="en-HR" w:eastAsia="en-GB"/>
               </w:rPr>
               <w:tab/>
             </w:r>
@@ -303,7 +303,7 @@
                 <w:noProof/>
                 <w:webHidden/>
               </w:rPr>
-              <w:instrText xml:space="preserve"> PAGEREF _Toc195295261 \h </w:instrText>
+              <w:instrText xml:space="preserve"> PAGEREF _Toc195445125 \h </w:instrText>
             </w:r>
             <w:r>
               <w:rPr>
@@ -347,10 +347,10 @@
               <w:kern w:val="2"/>
               <w:sz w:val="24"/>
               <w:szCs w:val="24"/>
-              <w:lang w:eastAsia="hr-HR"/>
+              <w:lang w:val="en-HR" w:eastAsia="en-GB"/>
             </w:rPr>
           </w:pPr>
-          <w:hyperlink w:anchor="_Toc195295262" w:history="1">
+          <w:hyperlink w:anchor="_Toc195445126" w:history="1">
             <w:r>
               <w:rPr>
                 <w:rStyle w:val="Hyperlink"/>
@@ -365,7 +365,7 @@
                 <w:kern w:val="2"/>
                 <w:sz w:val="24"/>
                 <w:szCs w:val="24"/>
-                <w:lang w:eastAsia="hr-HR"/>
+                <w:lang w:val="en-HR" w:eastAsia="en-GB"/>
               </w:rPr>
               <w:tab/>
             </w:r>
@@ -395,7 +395,7 @@
                 <w:noProof/>
                 <w:webHidden/>
               </w:rPr>
-              <w:instrText xml:space="preserve"> PAGEREF _Toc195295262 \h </w:instrText>
+              <w:instrText xml:space="preserve"> PAGEREF _Toc195445126 \h </w:instrText>
             </w:r>
             <w:r>
               <w:rPr>
@@ -415,7 +415,7 @@
                 <w:noProof/>
                 <w:webHidden/>
               </w:rPr>
-              <w:t>3</w:t>
+              <w:t>4</w:t>
             </w:r>
             <w:r>
               <w:rPr>
@@ -439,10 +439,10 @@
               <w:kern w:val="2"/>
               <w:sz w:val="24"/>
               <w:szCs w:val="24"/>
-              <w:lang w:eastAsia="hr-HR"/>
+              <w:lang w:val="en-HR" w:eastAsia="en-GB"/>
             </w:rPr>
           </w:pPr>
-          <w:hyperlink w:anchor="_Toc195295263" w:history="1">
+          <w:hyperlink w:anchor="_Toc195445127" w:history="1">
             <w:r>
               <w:rPr>
                 <w:rStyle w:val="Hyperlink"/>
@@ -457,7 +457,7 @@
                 <w:kern w:val="2"/>
                 <w:sz w:val="24"/>
                 <w:szCs w:val="24"/>
-                <w:lang w:eastAsia="hr-HR"/>
+                <w:lang w:val="en-HR" w:eastAsia="en-GB"/>
               </w:rPr>
               <w:tab/>
             </w:r>
@@ -466,7 +466,21 @@
                 <w:rStyle w:val="Hyperlink"/>
                 <w:noProof/>
               </w:rPr>
-              <w:t>Objektni model</w:t>
+              <w:t>Objektn</w:t>
+            </w:r>
+            <w:r>
+              <w:rPr>
+                <w:rStyle w:val="Hyperlink"/>
+                <w:noProof/>
+              </w:rPr>
+              <w:t>i</w:t>
+            </w:r>
+            <w:r>
+              <w:rPr>
+                <w:rStyle w:val="Hyperlink"/>
+                <w:noProof/>
+              </w:rPr>
+              <w:t xml:space="preserve"> model</w:t>
             </w:r>
             <w:r>
               <w:rPr>
@@ -487,7 +501,7 @@
                 <w:noProof/>
                 <w:webHidden/>
               </w:rPr>
-              <w:instrText xml:space="preserve"> PAGEREF _Toc195295263 \h </w:instrText>
+              <w:instrText xml:space="preserve"> PAGEREF _Toc195445127 \h </w:instrText>
             </w:r>
             <w:r>
               <w:rPr>
@@ -507,7 +521,7 @@
                 <w:noProof/>
                 <w:webHidden/>
               </w:rPr>
-              <w:t>3</w:t>
+              <w:t>5</w:t>
             </w:r>
             <w:r>
               <w:rPr>
@@ -531,10 +545,10 @@
               <w:kern w:val="2"/>
               <w:sz w:val="24"/>
               <w:szCs w:val="24"/>
-              <w:lang w:eastAsia="hr-HR"/>
+              <w:lang w:val="en-HR" w:eastAsia="en-GB"/>
             </w:rPr>
           </w:pPr>
-          <w:hyperlink w:anchor="_Toc195295264" w:history="1">
+          <w:hyperlink w:anchor="_Toc195445128" w:history="1">
             <w:r>
               <w:rPr>
                 <w:rStyle w:val="Hyperlink"/>
@@ -549,7 +563,7 @@
                 <w:kern w:val="2"/>
                 <w:sz w:val="24"/>
                 <w:szCs w:val="24"/>
-                <w:lang w:eastAsia="hr-HR"/>
+                <w:lang w:val="en-HR" w:eastAsia="en-GB"/>
               </w:rPr>
               <w:tab/>
             </w:r>
@@ -558,7 +572,21 @@
                 <w:rStyle w:val="Hyperlink"/>
                 <w:noProof/>
               </w:rPr>
-              <w:t>Dijagram aktivnosti</w:t>
+              <w:t>Dijagram ak</w:t>
+            </w:r>
+            <w:r>
+              <w:rPr>
+                <w:rStyle w:val="Hyperlink"/>
+                <w:noProof/>
+              </w:rPr>
+              <w:t>t</w:t>
+            </w:r>
+            <w:r>
+              <w:rPr>
+                <w:rStyle w:val="Hyperlink"/>
+                <w:noProof/>
+              </w:rPr>
+              <w:t>ivnosti</w:t>
             </w:r>
             <w:r>
               <w:rPr>
@@ -579,7 +607,7 @@
                 <w:noProof/>
                 <w:webHidden/>
               </w:rPr>
-              <w:instrText xml:space="preserve"> PAGEREF _Toc195295264 \h </w:instrText>
+              <w:instrText xml:space="preserve"> PAGEREF _Toc195445128 \h </w:instrText>
             </w:r>
             <w:r>
               <w:rPr>
@@ -599,7 +627,7 @@
                 <w:noProof/>
                 <w:webHidden/>
               </w:rPr>
-              <w:t>3</w:t>
+              <w:t>5</w:t>
             </w:r>
             <w:r>
               <w:rPr>
@@ -623,10 +651,10 @@
               <w:kern w:val="2"/>
               <w:sz w:val="24"/>
               <w:szCs w:val="24"/>
-              <w:lang w:eastAsia="hr-HR"/>
+              <w:lang w:val="en-HR" w:eastAsia="en-GB"/>
             </w:rPr>
           </w:pPr>
-          <w:hyperlink w:anchor="_Toc195295265" w:history="1">
+          <w:hyperlink w:anchor="_Toc195445129" w:history="1">
             <w:r>
               <w:rPr>
                 <w:rStyle w:val="Hyperlink"/>
@@ -641,7 +669,7 @@
                 <w:kern w:val="2"/>
                 <w:sz w:val="24"/>
                 <w:szCs w:val="24"/>
-                <w:lang w:eastAsia="hr-HR"/>
+                <w:lang w:val="en-HR" w:eastAsia="en-GB"/>
               </w:rPr>
               <w:tab/>
             </w:r>
@@ -671,7 +699,7 @@
                 <w:noProof/>
                 <w:webHidden/>
               </w:rPr>
-              <w:instrText xml:space="preserve"> PAGEREF _Toc195295265 \h </w:instrText>
+              <w:instrText xml:space="preserve"> PAGEREF _Toc195445129 \h </w:instrText>
             </w:r>
             <w:r>
               <w:rPr>
@@ -691,7 +719,7 @@
                 <w:noProof/>
                 <w:webHidden/>
               </w:rPr>
-              <w:t>4</w:t>
+              <w:t>5</w:t>
             </w:r>
             <w:r>
               <w:rPr>
@@ -715,10 +743,10 @@
               <w:kern w:val="2"/>
               <w:sz w:val="24"/>
               <w:szCs w:val="24"/>
-              <w:lang w:eastAsia="hr-HR"/>
+              <w:lang w:val="en-HR" w:eastAsia="en-GB"/>
             </w:rPr>
           </w:pPr>
-          <w:hyperlink w:anchor="_Toc195295266" w:history="1">
+          <w:hyperlink w:anchor="_Toc195445130" w:history="1">
             <w:r>
               <w:rPr>
                 <w:rStyle w:val="Hyperlink"/>
@@ -733,7 +761,7 @@
                 <w:kern w:val="2"/>
                 <w:sz w:val="24"/>
                 <w:szCs w:val="24"/>
-                <w:lang w:eastAsia="hr-HR"/>
+                <w:lang w:val="en-HR" w:eastAsia="en-GB"/>
               </w:rPr>
               <w:tab/>
             </w:r>
@@ -763,7 +791,7 @@
                 <w:noProof/>
                 <w:webHidden/>
               </w:rPr>
-              <w:instrText xml:space="preserve"> PAGEREF _Toc195295266 \h </w:instrText>
+              <w:instrText xml:space="preserve"> PAGEREF _Toc195445130 \h </w:instrText>
             </w:r>
             <w:r>
               <w:rPr>
@@ -783,7 +811,7 @@
                 <w:noProof/>
                 <w:webHidden/>
               </w:rPr>
-              <w:t>7</w:t>
+              <w:t>9</w:t>
             </w:r>
             <w:r>
               <w:rPr>
@@ -807,10 +835,10 @@
               <w:kern w:val="2"/>
               <w:sz w:val="24"/>
               <w:szCs w:val="24"/>
-              <w:lang w:eastAsia="hr-HR"/>
+              <w:lang w:val="en-HR" w:eastAsia="en-GB"/>
             </w:rPr>
           </w:pPr>
-          <w:hyperlink w:anchor="_Toc195295267" w:history="1">
+          <w:hyperlink w:anchor="_Toc195445131" w:history="1">
             <w:r>
               <w:rPr>
                 <w:rStyle w:val="Hyperlink"/>
@@ -825,7 +853,7 @@
                 <w:kern w:val="2"/>
                 <w:sz w:val="24"/>
                 <w:szCs w:val="24"/>
-                <w:lang w:eastAsia="hr-HR"/>
+                <w:lang w:val="en-HR" w:eastAsia="en-GB"/>
               </w:rPr>
               <w:tab/>
             </w:r>
@@ -855,7 +883,7 @@
                 <w:noProof/>
                 <w:webHidden/>
               </w:rPr>
-              <w:instrText xml:space="preserve"> PAGEREF _Toc195295267 \h </w:instrText>
+              <w:instrText xml:space="preserve"> PAGEREF _Toc195445131 \h </w:instrText>
             </w:r>
             <w:r>
               <w:rPr>
@@ -875,7 +903,7 @@
                 <w:noProof/>
                 <w:webHidden/>
               </w:rPr>
-              <w:t>8</w:t>
+              <w:t>10</w:t>
             </w:r>
             <w:r>
               <w:rPr>
@@ -903,85 +931,15 @@
       </w:pPr>
     </w:p>
     <w:p>
-      <w:pPr>
-        <w:jc w:val="center"/>
-      </w:pPr>
+      <w:r>
+        <w:br w:type="page"/>
+      </w:r>
     </w:p>
     <w:p>
       <w:pPr>
-        <w:jc w:val="center"/>
-      </w:pPr>
-    </w:p>
-    <w:p>
-      <w:pPr>
-        <w:jc w:val="center"/>
-      </w:pPr>
-    </w:p>
-    <w:p>
-      <w:pPr>
-        <w:jc w:val="center"/>
-      </w:pPr>
-    </w:p>
-    <w:p>
-      <w:pPr>
-        <w:jc w:val="center"/>
-      </w:pPr>
-    </w:p>
-    <w:p>
-      <w:pPr>
-        <w:jc w:val="center"/>
-      </w:pPr>
-    </w:p>
-    <w:p>
-      <w:pPr>
-        <w:jc w:val="center"/>
-      </w:pPr>
-    </w:p>
-    <w:p>
-      <w:pPr>
-        <w:jc w:val="center"/>
-      </w:pPr>
-    </w:p>
-    <w:p>
-      <w:pPr>
-        <w:jc w:val="center"/>
-      </w:pPr>
-    </w:p>
-    <w:p>
-      <w:pPr>
-        <w:jc w:val="center"/>
-      </w:pPr>
-    </w:p>
-    <w:p>
-      <w:pPr>
-        <w:jc w:val="center"/>
-      </w:pPr>
-    </w:p>
-    <w:p>
-      <w:pPr>
-        <w:jc w:val="center"/>
-      </w:pPr>
-    </w:p>
-    <w:p>
-      <w:pPr>
-        <w:jc w:val="center"/>
-      </w:pPr>
-    </w:p>
-    <w:p>
-      <w:pPr>
-        <w:jc w:val="center"/>
-      </w:pPr>
-    </w:p>
-    <w:p>
-      <w:pPr>
-        <w:jc w:val="center"/>
-      </w:pPr>
-    </w:p>
-    <w:p>
-      <w:pPr>
         <w:pStyle w:val="Heading1"/>
       </w:pPr>
-      <w:bookmarkStart w:id="0" w:name="_Toc195295260"/>
+      <w:bookmarkStart w:id="0" w:name="_Toc195445124"/>
       <w:r>
         <w:lastRenderedPageBreak/>
         <w:t>Oblikovanje podataka</w:t>
@@ -992,7 +950,7 @@
       <w:pPr>
         <w:pStyle w:val="Heading2"/>
       </w:pPr>
-      <w:bookmarkStart w:id="1" w:name="_Toc195295261"/>
+      <w:bookmarkStart w:id="1" w:name="_Toc195445125"/>
       <w:r>
         <w:t>Konceptualni model podataka</w:t>
       </w:r>
@@ -1000,20 +958,341 @@
     </w:p>
     <w:p>
       <w:pPr>
+        <w:keepNext/>
+      </w:pPr>
+      <w:r>
+        <w:rPr>
+          <w:noProof/>
+        </w:rPr>
+        <w:drawing>
+          <wp:inline distT="0" distB="0" distL="0" distR="0" wp14:anchorId="00AEAB84" wp14:editId="157620A4">
+            <wp:extent cx="5680235" cy="4326890"/>
+            <wp:effectExtent l="0" t="0" r="0" b="3810"/>
+            <wp:docPr id="115765665" name="Picture 1" descr="A diagram of a company&#10;&#10;AI-generated content may be incorrect."/>
+            <wp:cNvGraphicFramePr>
+              <a:graphicFrameLocks xmlns:a="http://schemas.openxmlformats.org/drawingml/2006/main" noChangeAspect="1"/>
+            </wp:cNvGraphicFramePr>
+            <a:graphic xmlns:a="http://schemas.openxmlformats.org/drawingml/2006/main">
+              <a:graphicData uri="http://schemas.openxmlformats.org/drawingml/2006/picture">
+                <pic:pic xmlns:pic="http://schemas.openxmlformats.org/drawingml/2006/picture">
+                  <pic:nvPicPr>
+                    <pic:cNvPr id="115765665" name="Picture 1" descr="A diagram of a company&#10;&#10;AI-generated content may be incorrect."/>
+                    <pic:cNvPicPr/>
+                  </pic:nvPicPr>
+                  <pic:blipFill rotWithShape="1">
+                    <a:blip r:embed="rId8">
+                      <a:extLst>
+                        <a:ext uri="{28A0092B-C50C-407E-A947-70E740481C1C}">
+                          <a14:useLocalDpi xmlns:a14="http://schemas.microsoft.com/office/drawing/2010/main" val="0"/>
+                        </a:ext>
+                      </a:extLst>
+                    </a:blip>
+                    <a:srcRect l="894"/>
+                    <a:stretch/>
+                  </pic:blipFill>
+                  <pic:spPr bwMode="auto">
+                    <a:xfrm>
+                      <a:off x="0" y="0"/>
+                      <a:ext cx="5680235" cy="4326890"/>
+                    </a:xfrm>
+                    <a:prstGeom prst="rect">
+                      <a:avLst/>
+                    </a:prstGeom>
+                    <a:ln>
+                      <a:noFill/>
+                    </a:ln>
+                    <a:extLst>
+                      <a:ext uri="{53640926-AAD7-44D8-BBD7-CCE9431645EC}">
+                        <a14:shadowObscured xmlns:a14="http://schemas.microsoft.com/office/drawing/2010/main"/>
+                      </a:ext>
+                    </a:extLst>
+                  </pic:spPr>
+                </pic:pic>
+              </a:graphicData>
+            </a:graphic>
+          </wp:inline>
+        </w:drawing>
+      </w:r>
+    </w:p>
+    <w:p>
+      <w:pPr>
+        <w:pStyle w:val="Caption"/>
+        <w:jc w:val="center"/>
+      </w:pPr>
+      <w:r>
+        <w:t xml:space="preserve">Slika </w:t>
+      </w:r>
+      <w:fldSimple w:instr=" STYLEREF 1 \s ">
+        <w:r>
+          <w:rPr>
+            <w:noProof/>
+          </w:rPr>
+          <w:t>1</w:t>
+        </w:r>
+      </w:fldSimple>
+      <w:r>
+        <w:t>.</w:t>
+      </w:r>
+      <w:fldSimple w:instr=" SEQ Slika \* ARABIC \s 1 ">
+        <w:r>
+          <w:rPr>
+            <w:noProof/>
+          </w:rPr>
+          <w:t>1</w:t>
+        </w:r>
+      </w:fldSimple>
+      <w:r>
+        <w:t xml:space="preserve"> </w:t>
+      </w:r>
+      <w:r>
+        <w:t>Konceptualni model podataka - ER Dijagram</w:t>
+      </w:r>
+    </w:p>
+    <w:p>
+      <w:pPr>
+        <w:rPr>
+          <w:i/>
+          <w:iCs/>
+          <w:color w:val="0E2841" w:themeColor="text2"/>
+          <w:sz w:val="18"/>
+          <w:szCs w:val="18"/>
+        </w:rPr>
+      </w:pPr>
+    </w:p>
+    <w:p>
+      <w:pPr>
+        <w:tabs>
+          <w:tab w:val="left" w:pos="3605"/>
+        </w:tabs>
+      </w:pPr>
+      <w:r>
+        <w:t>Opis veza:</w:t>
+      </w:r>
+    </w:p>
+    <w:p>
+      <w:pPr>
+        <w:pStyle w:val="ListParagraph"/>
+        <w:numPr>
+          <w:ilvl w:val="0"/>
+          <w:numId w:val="21"/>
+        </w:numPr>
+        <w:tabs>
+          <w:tab w:val="left" w:pos="3605"/>
+        </w:tabs>
+      </w:pPr>
+      <w:r>
+        <w:t>Korisnik objavljuje neograničen broj oglasa, svaki oglas objavio samo jedan korisnik.</w:t>
+      </w:r>
+    </w:p>
+    <w:p>
+      <w:pPr>
+        <w:pStyle w:val="ListParagraph"/>
+        <w:numPr>
+          <w:ilvl w:val="0"/>
+          <w:numId w:val="21"/>
+        </w:numPr>
+        <w:tabs>
+          <w:tab w:val="left" w:pos="3605"/>
+        </w:tabs>
+      </w:pPr>
+      <w:r>
+        <w:t xml:space="preserve">Korisnik </w:t>
+      </w:r>
+      <w:r>
+        <w:t>mora imati barem jednu kontakt informaciju</w:t>
+      </w:r>
+      <w:r>
+        <w:t xml:space="preserve"> (kućni telefon, mobilni telefon, email…)</w:t>
+      </w:r>
+    </w:p>
+    <w:p>
+      <w:pPr>
+        <w:pStyle w:val="ListParagraph"/>
+        <w:numPr>
+          <w:ilvl w:val="0"/>
+          <w:numId w:val="21"/>
+        </w:numPr>
+        <w:tabs>
+          <w:tab w:val="left" w:pos="3605"/>
+        </w:tabs>
+      </w:pPr>
+      <w:r>
+        <w:t>Oglas može bit prijavljen neograničen broj puta.</w:t>
+      </w:r>
+    </w:p>
+    <w:p>
+      <w:pPr>
+        <w:pStyle w:val="ListParagraph"/>
+        <w:numPr>
+          <w:ilvl w:val="0"/>
+          <w:numId w:val="21"/>
+        </w:numPr>
+        <w:tabs>
+          <w:tab w:val="left" w:pos="3605"/>
+        </w:tabs>
+      </w:pPr>
+      <w:r>
+        <w:t>Oglas sadrži neograničen broj slika</w:t>
+      </w:r>
+    </w:p>
+    <w:p>
+      <w:pPr>
+        <w:pStyle w:val="ListParagraph"/>
+        <w:numPr>
+          <w:ilvl w:val="0"/>
+          <w:numId w:val="21"/>
+        </w:numPr>
+        <w:tabs>
+          <w:tab w:val="left" w:pos="3605"/>
+        </w:tabs>
+      </w:pPr>
+      <w:r>
+        <w:t>Oglas sadrži neograničen broj osobina</w:t>
+      </w:r>
+    </w:p>
+    <w:p>
+      <w:pPr>
+        <w:pStyle w:val="ListParagraph"/>
+        <w:numPr>
+          <w:ilvl w:val="0"/>
+          <w:numId w:val="21"/>
+        </w:numPr>
+        <w:tabs>
+          <w:tab w:val="left" w:pos="3605"/>
+        </w:tabs>
+      </w:pPr>
+      <w:r>
+        <w:t>Oglas se nalazi u samo jednom gradu ili grad ne mora biti naveden.</w:t>
+      </w:r>
+    </w:p>
+    <w:p>
+      <w:pPr>
         <w:pStyle w:val="Heading2"/>
       </w:pPr>
-      <w:bookmarkStart w:id="2" w:name="_Toc195295262"/>
+      <w:bookmarkStart w:id="2" w:name="_Toc195445126"/>
       <w:r>
+        <w:lastRenderedPageBreak/>
         <w:t>Model baze podataka</w:t>
       </w:r>
       <w:bookmarkEnd w:id="2"/>
     </w:p>
     <w:p>
       <w:pPr>
+        <w:keepNext/>
+      </w:pPr>
+      <w:r>
+        <w:rPr>
+          <w:noProof/>
+        </w:rPr>
+        <w:drawing>
+          <wp:inline distT="0" distB="0" distL="0" distR="0" wp14:anchorId="08738DE8" wp14:editId="08FD9461">
+            <wp:extent cx="5731510" cy="2526030"/>
+            <wp:effectExtent l="0" t="0" r="0" b="1270"/>
+            <wp:docPr id="994299514" name="Picture 2" descr="A screenshot of a computer&#10;&#10;AI-generated content may be incorrect."/>
+            <wp:cNvGraphicFramePr>
+              <a:graphicFrameLocks xmlns:a="http://schemas.openxmlformats.org/drawingml/2006/main" noChangeAspect="1"/>
+            </wp:cNvGraphicFramePr>
+            <a:graphic xmlns:a="http://schemas.openxmlformats.org/drawingml/2006/main">
+              <a:graphicData uri="http://schemas.openxmlformats.org/drawingml/2006/picture">
+                <pic:pic xmlns:pic="http://schemas.openxmlformats.org/drawingml/2006/picture">
+                  <pic:nvPicPr>
+                    <pic:cNvPr id="994299514" name="Picture 2" descr="A screenshot of a computer&#10;&#10;AI-generated content may be incorrect."/>
+                    <pic:cNvPicPr/>
+                  </pic:nvPicPr>
+                  <pic:blipFill>
+                    <a:blip r:embed="rId9" cstate="print">
+                      <a:extLst>
+                        <a:ext uri="{28A0092B-C50C-407E-A947-70E740481C1C}">
+                          <a14:useLocalDpi xmlns:a14="http://schemas.microsoft.com/office/drawing/2010/main" val="0"/>
+                        </a:ext>
+                      </a:extLst>
+                    </a:blip>
+                    <a:stretch>
+                      <a:fillRect/>
+                    </a:stretch>
+                  </pic:blipFill>
+                  <pic:spPr>
+                    <a:xfrm>
+                      <a:off x="0" y="0"/>
+                      <a:ext cx="5731510" cy="2526030"/>
+                    </a:xfrm>
+                    <a:prstGeom prst="rect">
+                      <a:avLst/>
+                    </a:prstGeom>
+                  </pic:spPr>
+                </pic:pic>
+              </a:graphicData>
+            </a:graphic>
+          </wp:inline>
+        </w:drawing>
+      </w:r>
+    </w:p>
+    <w:p>
+      <w:pPr>
+        <w:pStyle w:val="Caption"/>
+        <w:jc w:val="center"/>
+      </w:pPr>
+      <w:r>
+        <w:t xml:space="preserve">Slika </w:t>
+      </w:r>
+      <w:fldSimple w:instr=" STYLEREF 1 \s ">
+        <w:r>
+          <w:rPr>
+            <w:noProof/>
+          </w:rPr>
+          <w:t>1</w:t>
+        </w:r>
+      </w:fldSimple>
+      <w:r>
+        <w:t>.</w:t>
+      </w:r>
+      <w:fldSimple w:instr=" SEQ Slika \* ARABIC \s 1 ">
+        <w:r>
+          <w:rPr>
+            <w:noProof/>
+          </w:rPr>
+          <w:t>2</w:t>
+        </w:r>
+      </w:fldSimple>
+      <w:r>
+        <w:t xml:space="preserve"> Model baze podataka</w:t>
+      </w:r>
+    </w:p>
+    <w:p/>
+    <w:p>
+      <w:pPr>
+        <w:rPr>
+          <w:i/>
+          <w:iCs/>
+          <w:color w:val="0E2841" w:themeColor="text2"/>
+          <w:sz w:val="18"/>
+          <w:szCs w:val="18"/>
+        </w:rPr>
+      </w:pPr>
+    </w:p>
+    <w:p>
+      <w:r>
+        <w:t>Skripta za stvaranje i punjenje baze podataka koristeći sustav upravljanja bazama podataka PostgreSQL se nalazi u prilozima pod imenom „</w:t>
+      </w:r>
+      <w:r>
+        <w:t>Oglasi-</w:t>
+      </w:r>
+      <w:proofErr w:type="spellStart"/>
+      <w:r>
+        <w:t>InicijalizacijaBaze.sql</w:t>
+      </w:r>
+      <w:proofErr w:type="spellEnd"/>
+      <w:r>
+        <w:t>“.</w:t>
+      </w:r>
+    </w:p>
+    <w:p>
+      <w:pPr>
         <w:pStyle w:val="Heading1"/>
       </w:pPr>
-      <w:bookmarkStart w:id="3" w:name="_Toc195295263"/>
+      <w:bookmarkStart w:id="3" w:name="_Toc195445127"/>
       <w:r>
+        <w:lastRenderedPageBreak/>
         <w:t>Objektni model</w:t>
       </w:r>
       <w:bookmarkEnd w:id="3"/>
@@ -1022,7 +1301,7 @@
       <w:pPr>
         <w:pStyle w:val="Heading2"/>
       </w:pPr>
-      <w:bookmarkStart w:id="4" w:name="_Toc195295264"/>
+      <w:bookmarkStart w:id="4" w:name="_Toc195445128"/>
       <w:r>
         <w:t>Dijagram aktivnosti</w:t>
       </w:r>
@@ -1053,7 +1332,7 @@
                     <pic:cNvPicPr/>
                   </pic:nvPicPr>
                   <pic:blipFill>
-                    <a:blip r:embed="rId8">
+                    <a:blip r:embed="rId10">
                       <a:extLst>
                         <a:ext uri="{28A0092B-C50C-407E-A947-70E740481C1C}">
                           <a14:useLocalDpi xmlns:a14="http://schemas.microsoft.com/office/drawing/2010/main" val="0"/>
@@ -1118,9 +1397,8 @@
       <w:pPr>
         <w:pStyle w:val="Heading2"/>
       </w:pPr>
-      <w:bookmarkStart w:id="5" w:name="_Toc195295265"/>
+      <w:bookmarkStart w:id="5" w:name="_Toc195445129"/>
       <w:r>
-        <w:lastRenderedPageBreak/>
         <w:t>Slučajevi korištenja</w:t>
       </w:r>
       <w:bookmarkEnd w:id="5"/>
@@ -1277,6 +1555,7 @@
               <w:rPr>
                 <w:lang w:val="hr-HR"/>
               </w:rPr>
+              <w:lastRenderedPageBreak/>
               <w:t xml:space="preserve">Korisnik šalje sustavu zahtjev za dohvat </w:t>
             </w:r>
             <w:r>
@@ -3820,7 +4099,7 @@
       <w:pPr>
         <w:pStyle w:val="Heading2"/>
       </w:pPr>
-      <w:bookmarkStart w:id="6" w:name="_Toc195295266"/>
+      <w:bookmarkStart w:id="6" w:name="_Toc195445130"/>
       <w:r>
         <w:t>Dijagram slučajeva korištenja</w:t>
       </w:r>
@@ -3851,7 +4130,7 @@
                     <pic:cNvPicPr/>
                   </pic:nvPicPr>
                   <pic:blipFill>
-                    <a:blip r:embed="rId9">
+                    <a:blip r:embed="rId11">
                       <a:extLst>
                         <a:ext uri="{28A0092B-C50C-407E-A947-70E740481C1C}">
                           <a14:useLocalDpi xmlns:a14="http://schemas.microsoft.com/office/drawing/2010/main" val="0"/>
@@ -3925,7 +4204,7 @@
       <w:pPr>
         <w:pStyle w:val="Heading2"/>
       </w:pPr>
-      <w:bookmarkStart w:id="7" w:name="_Toc195295267"/>
+      <w:bookmarkStart w:id="7" w:name="_Toc195445131"/>
       <w:r>
         <w:t>CRC kartica i pripadni dijagram razreda</w:t>
       </w:r>
@@ -4808,13 +5087,7 @@
               <w:rPr>
                 <w:lang w:val="hr-HR"/>
               </w:rPr>
-              <w:t>gradu</w:t>
-            </w:r>
-            <w:r>
-              <w:rPr>
-                <w:lang w:val="hr-HR"/>
-              </w:rPr>
-              <w:t xml:space="preserve"> oglasa</w:t>
+              <w:t>gradu oglasa</w:t>
             </w:r>
           </w:p>
         </w:tc>
@@ -4964,7 +5237,7 @@
                     <pic:cNvPicPr/>
                   </pic:nvPicPr>
                   <pic:blipFill>
-                    <a:blip r:embed="rId10">
+                    <a:blip r:embed="rId12">
                       <a:extLst>
                         <a:ext uri="{28A0092B-C50C-407E-A947-70E740481C1C}">
                           <a14:useLocalDpi xmlns:a14="http://schemas.microsoft.com/office/drawing/2010/main" val="0"/>
@@ -5027,10 +5300,11 @@
       </w:r>
     </w:p>
     <w:sectPr>
-      <w:footerReference w:type="default" r:id="rId11"/>
+      <w:footerReference w:type="default" r:id="rId13"/>
       <w:pgSz w:w="11906" w:h="16838"/>
       <w:pgMar w:top="1440" w:right="1440" w:bottom="1440" w:left="1440" w:header="708" w:footer="708" w:gutter="0"/>
       <w:cols w:space="708"/>
+      <w:titlePg/>
       <w:docGrid w:linePitch="360"/>
     </w:sectPr>
   </w:body>
@@ -5648,6 +5922,119 @@
     </w:lvl>
   </w:abstractNum>
   <w:abstractNum w:abstractNumId="6" w15:restartNumberingAfterBreak="0">
+    <w:nsid w:val="0BE33296"/>
+    <w:multiLevelType w:val="hybridMultilevel"/>
+    <w:tmpl w:val="C34E0394"/>
+    <w:lvl w:ilvl="0" w:tplc="08090001">
+      <w:start w:val="1"/>
+      <w:numFmt w:val="bullet"/>
+      <w:lvlText w:val=""/>
+      <w:lvlJc w:val="left"/>
+      <w:pPr>
+        <w:ind w:left="720" w:hanging="360"/>
+      </w:pPr>
+      <w:rPr>
+        <w:rFonts w:ascii="Symbol" w:hAnsi="Symbol" w:hint="default"/>
+      </w:rPr>
+    </w:lvl>
+    <w:lvl w:ilvl="1" w:tplc="08090003" w:tentative="1">
+      <w:start w:val="1"/>
+      <w:numFmt w:val="bullet"/>
+      <w:lvlText w:val="o"/>
+      <w:lvlJc w:val="left"/>
+      <w:pPr>
+        <w:ind w:left="1440" w:hanging="360"/>
+      </w:pPr>
+      <w:rPr>
+        <w:rFonts w:ascii="Courier New" w:hAnsi="Courier New" w:cs="Courier New" w:hint="default"/>
+      </w:rPr>
+    </w:lvl>
+    <w:lvl w:ilvl="2" w:tplc="08090005" w:tentative="1">
+      <w:start w:val="1"/>
+      <w:numFmt w:val="bullet"/>
+      <w:lvlText w:val=""/>
+      <w:lvlJc w:val="left"/>
+      <w:pPr>
+        <w:ind w:left="2160" w:hanging="360"/>
+      </w:pPr>
+      <w:rPr>
+        <w:rFonts w:ascii="Wingdings" w:hAnsi="Wingdings" w:hint="default"/>
+      </w:rPr>
+    </w:lvl>
+    <w:lvl w:ilvl="3" w:tplc="08090001" w:tentative="1">
+      <w:start w:val="1"/>
+      <w:numFmt w:val="bullet"/>
+      <w:lvlText w:val=""/>
+      <w:lvlJc w:val="left"/>
+      <w:pPr>
+        <w:ind w:left="2880" w:hanging="360"/>
+      </w:pPr>
+      <w:rPr>
+        <w:rFonts w:ascii="Symbol" w:hAnsi="Symbol" w:hint="default"/>
+      </w:rPr>
+    </w:lvl>
+    <w:lvl w:ilvl="4" w:tplc="08090003" w:tentative="1">
+      <w:start w:val="1"/>
+      <w:numFmt w:val="bullet"/>
+      <w:lvlText w:val="o"/>
+      <w:lvlJc w:val="left"/>
+      <w:pPr>
+        <w:ind w:left="3600" w:hanging="360"/>
+      </w:pPr>
+      <w:rPr>
+        <w:rFonts w:ascii="Courier New" w:hAnsi="Courier New" w:cs="Courier New" w:hint="default"/>
+      </w:rPr>
+    </w:lvl>
+    <w:lvl w:ilvl="5" w:tplc="08090005" w:tentative="1">
+      <w:start w:val="1"/>
+      <w:numFmt w:val="bullet"/>
+      <w:lvlText w:val=""/>
+      <w:lvlJc w:val="left"/>
+      <w:pPr>
+        <w:ind w:left="4320" w:hanging="360"/>
+      </w:pPr>
+      <w:rPr>
+        <w:rFonts w:ascii="Wingdings" w:hAnsi="Wingdings" w:hint="default"/>
+      </w:rPr>
+    </w:lvl>
+    <w:lvl w:ilvl="6" w:tplc="08090001" w:tentative="1">
+      <w:start w:val="1"/>
+      <w:numFmt w:val="bullet"/>
+      <w:lvlText w:val=""/>
+      <w:lvlJc w:val="left"/>
+      <w:pPr>
+        <w:ind w:left="5040" w:hanging="360"/>
+      </w:pPr>
+      <w:rPr>
+        <w:rFonts w:ascii="Symbol" w:hAnsi="Symbol" w:hint="default"/>
+      </w:rPr>
+    </w:lvl>
+    <w:lvl w:ilvl="7" w:tplc="08090003" w:tentative="1">
+      <w:start w:val="1"/>
+      <w:numFmt w:val="bullet"/>
+      <w:lvlText w:val="o"/>
+      <w:lvlJc w:val="left"/>
+      <w:pPr>
+        <w:ind w:left="5760" w:hanging="360"/>
+      </w:pPr>
+      <w:rPr>
+        <w:rFonts w:ascii="Courier New" w:hAnsi="Courier New" w:cs="Courier New" w:hint="default"/>
+      </w:rPr>
+    </w:lvl>
+    <w:lvl w:ilvl="8" w:tplc="08090005" w:tentative="1">
+      <w:start w:val="1"/>
+      <w:numFmt w:val="bullet"/>
+      <w:lvlText w:val=""/>
+      <w:lvlJc w:val="left"/>
+      <w:pPr>
+        <w:ind w:left="6480" w:hanging="360"/>
+      </w:pPr>
+      <w:rPr>
+        <w:rFonts w:ascii="Wingdings" w:hAnsi="Wingdings" w:hint="default"/>
+      </w:rPr>
+    </w:lvl>
+  </w:abstractNum>
+  <w:abstractNum w:abstractNumId="7" w15:restartNumberingAfterBreak="0">
     <w:nsid w:val="11970AF4"/>
     <w:multiLevelType w:val="multilevel"/>
     <w:tmpl w:val="041A001F"/>
@@ -5733,7 +6120,7 @@
       </w:pPr>
     </w:lvl>
   </w:abstractNum>
-  <w:abstractNum w:abstractNumId="7" w15:restartNumberingAfterBreak="0">
+  <w:abstractNum w:abstractNumId="8" w15:restartNumberingAfterBreak="0">
     <w:nsid w:val="16601C76"/>
     <w:multiLevelType w:val="hybridMultilevel"/>
     <w:tmpl w:val="64EC1640"/>
@@ -5819,7 +6206,7 @@
       </w:pPr>
     </w:lvl>
   </w:abstractNum>
-  <w:abstractNum w:abstractNumId="8" w15:restartNumberingAfterBreak="0">
+  <w:abstractNum w:abstractNumId="9" w15:restartNumberingAfterBreak="0">
     <w:nsid w:val="20866587"/>
     <w:multiLevelType w:val="hybridMultilevel"/>
     <w:tmpl w:val="64EC1640"/>
@@ -5905,7 +6292,7 @@
       </w:pPr>
     </w:lvl>
   </w:abstractNum>
-  <w:abstractNum w:abstractNumId="9" w15:restartNumberingAfterBreak="0">
+  <w:abstractNum w:abstractNumId="10" w15:restartNumberingAfterBreak="0">
     <w:nsid w:val="2DB36E32"/>
     <w:multiLevelType w:val="hybridMultilevel"/>
     <w:tmpl w:val="81007EC2"/>
@@ -5991,7 +6378,7 @@
       </w:pPr>
     </w:lvl>
   </w:abstractNum>
-  <w:abstractNum w:abstractNumId="10" w15:restartNumberingAfterBreak="0">
+  <w:abstractNum w:abstractNumId="11" w15:restartNumberingAfterBreak="0">
     <w:nsid w:val="35B22AEB"/>
     <w:multiLevelType w:val="multilevel"/>
     <w:tmpl w:val="041A001F"/>
@@ -6077,7 +6464,7 @@
       </w:pPr>
     </w:lvl>
   </w:abstractNum>
-  <w:abstractNum w:abstractNumId="11" w15:restartNumberingAfterBreak="0">
+  <w:abstractNum w:abstractNumId="12" w15:restartNumberingAfterBreak="0">
     <w:nsid w:val="363121F1"/>
     <w:multiLevelType w:val="hybridMultilevel"/>
     <w:tmpl w:val="64EC1640"/>
@@ -6163,7 +6550,7 @@
       </w:pPr>
     </w:lvl>
   </w:abstractNum>
-  <w:abstractNum w:abstractNumId="12" w15:restartNumberingAfterBreak="0">
+  <w:abstractNum w:abstractNumId="13" w15:restartNumberingAfterBreak="0">
     <w:nsid w:val="3CBB11C3"/>
     <w:multiLevelType w:val="multilevel"/>
     <w:tmpl w:val="041A0025"/>
@@ -6258,7 +6645,7 @@
       </w:pPr>
     </w:lvl>
   </w:abstractNum>
-  <w:abstractNum w:abstractNumId="13" w15:restartNumberingAfterBreak="0">
+  <w:abstractNum w:abstractNumId="14" w15:restartNumberingAfterBreak="0">
     <w:nsid w:val="46F97DEA"/>
     <w:multiLevelType w:val="hybridMultilevel"/>
     <w:tmpl w:val="64EC1640"/>
@@ -6344,7 +6731,7 @@
       </w:pPr>
     </w:lvl>
   </w:abstractNum>
-  <w:abstractNum w:abstractNumId="14" w15:restartNumberingAfterBreak="0">
+  <w:abstractNum w:abstractNumId="15" w15:restartNumberingAfterBreak="0">
     <w:nsid w:val="4E665EDB"/>
     <w:multiLevelType w:val="hybridMultilevel"/>
     <w:tmpl w:val="64EC1640"/>
@@ -6430,7 +6817,7 @@
       </w:pPr>
     </w:lvl>
   </w:abstractNum>
-  <w:abstractNum w:abstractNumId="15" w15:restartNumberingAfterBreak="0">
+  <w:abstractNum w:abstractNumId="16" w15:restartNumberingAfterBreak="0">
     <w:nsid w:val="55555330"/>
     <w:multiLevelType w:val="hybridMultilevel"/>
     <w:tmpl w:val="64EC1640"/>
@@ -6516,7 +6903,7 @@
       </w:pPr>
     </w:lvl>
   </w:abstractNum>
-  <w:abstractNum w:abstractNumId="16" w15:restartNumberingAfterBreak="0">
+  <w:abstractNum w:abstractNumId="17" w15:restartNumberingAfterBreak="0">
     <w:nsid w:val="5752359D"/>
     <w:multiLevelType w:val="hybridMultilevel"/>
     <w:tmpl w:val="64EC1640"/>
@@ -6602,7 +6989,7 @@
       </w:pPr>
     </w:lvl>
   </w:abstractNum>
-  <w:abstractNum w:abstractNumId="17" w15:restartNumberingAfterBreak="0">
+  <w:abstractNum w:abstractNumId="18" w15:restartNumberingAfterBreak="0">
     <w:nsid w:val="62442346"/>
     <w:multiLevelType w:val="multilevel"/>
     <w:tmpl w:val="041A001F"/>
@@ -6688,7 +7075,7 @@
       </w:pPr>
     </w:lvl>
   </w:abstractNum>
-  <w:abstractNum w:abstractNumId="18" w15:restartNumberingAfterBreak="0">
+  <w:abstractNum w:abstractNumId="19" w15:restartNumberingAfterBreak="0">
     <w:nsid w:val="74E830ED"/>
     <w:multiLevelType w:val="hybridMultilevel"/>
     <w:tmpl w:val="64EC1640"/>
@@ -6774,7 +7161,7 @@
       </w:pPr>
     </w:lvl>
   </w:abstractNum>
-  <w:abstractNum w:abstractNumId="19" w15:restartNumberingAfterBreak="0">
+  <w:abstractNum w:abstractNumId="20" w15:restartNumberingAfterBreak="0">
     <w:nsid w:val="7698733A"/>
     <w:multiLevelType w:val="multilevel"/>
     <w:tmpl w:val="041A001F"/>
@@ -6861,52 +7248,52 @@
     </w:lvl>
   </w:abstractNum>
   <w:num w:numId="1" w16cid:durableId="1005864487">
-    <w:abstractNumId w:val="6"/>
+    <w:abstractNumId w:val="7"/>
   </w:num>
   <w:num w:numId="2" w16cid:durableId="1867215083">
-    <w:abstractNumId w:val="10"/>
+    <w:abstractNumId w:val="11"/>
   </w:num>
   <w:num w:numId="3" w16cid:durableId="2098206144">
     <w:abstractNumId w:val="5"/>
   </w:num>
   <w:num w:numId="4" w16cid:durableId="1620919114">
-    <w:abstractNumId w:val="9"/>
+    <w:abstractNumId w:val="10"/>
   </w:num>
   <w:num w:numId="5" w16cid:durableId="1095323573">
     <w:abstractNumId w:val="2"/>
   </w:num>
   <w:num w:numId="6" w16cid:durableId="39091704">
-    <w:abstractNumId w:val="17"/>
+    <w:abstractNumId w:val="18"/>
   </w:num>
   <w:num w:numId="7" w16cid:durableId="1101143875">
-    <w:abstractNumId w:val="19"/>
+    <w:abstractNumId w:val="20"/>
   </w:num>
   <w:num w:numId="8" w16cid:durableId="481234458">
-    <w:abstractNumId w:val="12"/>
+    <w:abstractNumId w:val="13"/>
   </w:num>
   <w:num w:numId="9" w16cid:durableId="717048360">
     <w:abstractNumId w:val="0"/>
   </w:num>
   <w:num w:numId="10" w16cid:durableId="1424296869">
-    <w:abstractNumId w:val="13"/>
+    <w:abstractNumId w:val="14"/>
   </w:num>
   <w:num w:numId="11" w16cid:durableId="1080519821">
-    <w:abstractNumId w:val="14"/>
+    <w:abstractNumId w:val="15"/>
   </w:num>
   <w:num w:numId="12" w16cid:durableId="581186854">
-    <w:abstractNumId w:val="7"/>
+    <w:abstractNumId w:val="8"/>
   </w:num>
   <w:num w:numId="13" w16cid:durableId="572469174">
     <w:abstractNumId w:val="1"/>
   </w:num>
   <w:num w:numId="14" w16cid:durableId="850296519">
-    <w:abstractNumId w:val="15"/>
+    <w:abstractNumId w:val="16"/>
   </w:num>
   <w:num w:numId="15" w16cid:durableId="1991060257">
-    <w:abstractNumId w:val="16"/>
+    <w:abstractNumId w:val="17"/>
   </w:num>
   <w:num w:numId="16" w16cid:durableId="1667825899">
-    <w:abstractNumId w:val="11"/>
+    <w:abstractNumId w:val="12"/>
   </w:num>
   <w:num w:numId="17" w16cid:durableId="1144077295">
     <w:abstractNumId w:val="3"/>
@@ -6915,10 +7302,13 @@
     <w:abstractNumId w:val="4"/>
   </w:num>
   <w:num w:numId="19" w16cid:durableId="971715185">
-    <w:abstractNumId w:val="18"/>
+    <w:abstractNumId w:val="19"/>
   </w:num>
   <w:num w:numId="20" w16cid:durableId="653725272">
-    <w:abstractNumId w:val="8"/>
+    <w:abstractNumId w:val="9"/>
+  </w:num>
+  <w:num w:numId="21" w16cid:durableId="124785968">
+    <w:abstractNumId w:val="6"/>
   </w:num>
 </w:numbering>
 </file>
@@ -7558,6 +7948,7 @@
   <w:style w:type="character" w:default="1" w:styleId="DefaultParagraphFont">
     <w:name w:val="Default Paragraph Font"/>
     <w:uiPriority w:val="1"/>
+    <w:semiHidden/>
     <w:unhideWhenUsed/>
   </w:style>
   <w:style w:type="table" w:default="1" w:styleId="TableNormal">

</xml_diff>

<commit_message>
Uklonio TipOglasa u dijagramu razreda
</commit_message>
<xml_diff>
--- a/DZ2/Oglasi-SpecifikacijaDizajna.docx
+++ b/DZ2/Oglasi-SpecifikacijaDizajna.docx
@@ -166,7 +166,7 @@
           <w:r>
             <w:fldChar w:fldCharType="separate"/>
           </w:r>
-          <w:hyperlink w:anchor="_Toc195445124" w:history="1">
+          <w:hyperlink w:anchor="_Toc195445913" w:history="1">
             <w:r>
               <w:rPr>
                 <w:rStyle w:val="Hyperlink"/>
@@ -211,7 +211,7 @@
                 <w:noProof/>
                 <w:webHidden/>
               </w:rPr>
-              <w:instrText xml:space="preserve"> PAGEREF _Toc195445124 \h </w:instrText>
+              <w:instrText xml:space="preserve"> PAGEREF _Toc195445913 \h </w:instrText>
             </w:r>
             <w:r>
               <w:rPr>
@@ -258,7 +258,7 @@
               <w:lang w:val="en-HR" w:eastAsia="en-GB"/>
             </w:rPr>
           </w:pPr>
-          <w:hyperlink w:anchor="_Toc195445125" w:history="1">
+          <w:hyperlink w:anchor="_Toc195445914" w:history="1">
             <w:r>
               <w:rPr>
                 <w:rStyle w:val="Hyperlink"/>
@@ -303,7 +303,7 @@
                 <w:noProof/>
                 <w:webHidden/>
               </w:rPr>
-              <w:instrText xml:space="preserve"> PAGEREF _Toc195445125 \h </w:instrText>
+              <w:instrText xml:space="preserve"> PAGEREF _Toc195445914 \h </w:instrText>
             </w:r>
             <w:r>
               <w:rPr>
@@ -350,7 +350,7 @@
               <w:lang w:val="en-HR" w:eastAsia="en-GB"/>
             </w:rPr>
           </w:pPr>
-          <w:hyperlink w:anchor="_Toc195445126" w:history="1">
+          <w:hyperlink w:anchor="_Toc195445915" w:history="1">
             <w:r>
               <w:rPr>
                 <w:rStyle w:val="Hyperlink"/>
@@ -395,7 +395,7 @@
                 <w:noProof/>
                 <w:webHidden/>
               </w:rPr>
-              <w:instrText xml:space="preserve"> PAGEREF _Toc195445126 \h </w:instrText>
+              <w:instrText xml:space="preserve"> PAGEREF _Toc195445915 \h </w:instrText>
             </w:r>
             <w:r>
               <w:rPr>
@@ -442,7 +442,7 @@
               <w:lang w:val="en-HR" w:eastAsia="en-GB"/>
             </w:rPr>
           </w:pPr>
-          <w:hyperlink w:anchor="_Toc195445127" w:history="1">
+          <w:hyperlink w:anchor="_Toc195445916" w:history="1">
             <w:r>
               <w:rPr>
                 <w:rStyle w:val="Hyperlink"/>
@@ -466,21 +466,7 @@
                 <w:rStyle w:val="Hyperlink"/>
                 <w:noProof/>
               </w:rPr>
-              <w:t>Objektn</w:t>
-            </w:r>
-            <w:r>
-              <w:rPr>
-                <w:rStyle w:val="Hyperlink"/>
-                <w:noProof/>
-              </w:rPr>
-              <w:t>i</w:t>
-            </w:r>
-            <w:r>
-              <w:rPr>
-                <w:rStyle w:val="Hyperlink"/>
-                <w:noProof/>
-              </w:rPr>
-              <w:t xml:space="preserve"> model</w:t>
+              <w:t>Objektni model</w:t>
             </w:r>
             <w:r>
               <w:rPr>
@@ -501,7 +487,7 @@
                 <w:noProof/>
                 <w:webHidden/>
               </w:rPr>
-              <w:instrText xml:space="preserve"> PAGEREF _Toc195445127 \h </w:instrText>
+              <w:instrText xml:space="preserve"> PAGEREF _Toc195445916 \h </w:instrText>
             </w:r>
             <w:r>
               <w:rPr>
@@ -548,7 +534,7 @@
               <w:lang w:val="en-HR" w:eastAsia="en-GB"/>
             </w:rPr>
           </w:pPr>
-          <w:hyperlink w:anchor="_Toc195445128" w:history="1">
+          <w:hyperlink w:anchor="_Toc195445917" w:history="1">
             <w:r>
               <w:rPr>
                 <w:rStyle w:val="Hyperlink"/>
@@ -572,21 +558,7 @@
                 <w:rStyle w:val="Hyperlink"/>
                 <w:noProof/>
               </w:rPr>
-              <w:t>Dijagram ak</w:t>
-            </w:r>
-            <w:r>
-              <w:rPr>
-                <w:rStyle w:val="Hyperlink"/>
-                <w:noProof/>
-              </w:rPr>
-              <w:t>t</w:t>
-            </w:r>
-            <w:r>
-              <w:rPr>
-                <w:rStyle w:val="Hyperlink"/>
-                <w:noProof/>
-              </w:rPr>
-              <w:t>ivnosti</w:t>
+              <w:t>Dijagram aktivnosti</w:t>
             </w:r>
             <w:r>
               <w:rPr>
@@ -607,7 +579,7 @@
                 <w:noProof/>
                 <w:webHidden/>
               </w:rPr>
-              <w:instrText xml:space="preserve"> PAGEREF _Toc195445128 \h </w:instrText>
+              <w:instrText xml:space="preserve"> PAGEREF _Toc195445917 \h </w:instrText>
             </w:r>
             <w:r>
               <w:rPr>
@@ -654,7 +626,7 @@
               <w:lang w:val="en-HR" w:eastAsia="en-GB"/>
             </w:rPr>
           </w:pPr>
-          <w:hyperlink w:anchor="_Toc195445129" w:history="1">
+          <w:hyperlink w:anchor="_Toc195445918" w:history="1">
             <w:r>
               <w:rPr>
                 <w:rStyle w:val="Hyperlink"/>
@@ -699,7 +671,7 @@
                 <w:noProof/>
                 <w:webHidden/>
               </w:rPr>
-              <w:instrText xml:space="preserve"> PAGEREF _Toc195445129 \h </w:instrText>
+              <w:instrText xml:space="preserve"> PAGEREF _Toc195445918 \h </w:instrText>
             </w:r>
             <w:r>
               <w:rPr>
@@ -746,7 +718,7 @@
               <w:lang w:val="en-HR" w:eastAsia="en-GB"/>
             </w:rPr>
           </w:pPr>
-          <w:hyperlink w:anchor="_Toc195445130" w:history="1">
+          <w:hyperlink w:anchor="_Toc195445919" w:history="1">
             <w:r>
               <w:rPr>
                 <w:rStyle w:val="Hyperlink"/>
@@ -791,7 +763,7 @@
                 <w:noProof/>
                 <w:webHidden/>
               </w:rPr>
-              <w:instrText xml:space="preserve"> PAGEREF _Toc195445130 \h </w:instrText>
+              <w:instrText xml:space="preserve"> PAGEREF _Toc195445919 \h </w:instrText>
             </w:r>
             <w:r>
               <w:rPr>
@@ -838,7 +810,7 @@
               <w:lang w:val="en-HR" w:eastAsia="en-GB"/>
             </w:rPr>
           </w:pPr>
-          <w:hyperlink w:anchor="_Toc195445131" w:history="1">
+          <w:hyperlink w:anchor="_Toc195445920" w:history="1">
             <w:r>
               <w:rPr>
                 <w:rStyle w:val="Hyperlink"/>
@@ -883,7 +855,7 @@
                 <w:noProof/>
                 <w:webHidden/>
               </w:rPr>
-              <w:instrText xml:space="preserve"> PAGEREF _Toc195445131 \h </w:instrText>
+              <w:instrText xml:space="preserve"> PAGEREF _Toc195445920 \h </w:instrText>
             </w:r>
             <w:r>
               <w:rPr>
@@ -939,7 +911,7 @@
       <w:pPr>
         <w:pStyle w:val="Heading1"/>
       </w:pPr>
-      <w:bookmarkStart w:id="0" w:name="_Toc195445124"/>
+      <w:bookmarkStart w:id="0" w:name="_Toc195445913"/>
       <w:r>
         <w:lastRenderedPageBreak/>
         <w:t>Oblikovanje podataka</w:t>
@@ -950,7 +922,7 @@
       <w:pPr>
         <w:pStyle w:val="Heading2"/>
       </w:pPr>
-      <w:bookmarkStart w:id="1" w:name="_Toc195445125"/>
+      <w:bookmarkStart w:id="1" w:name="_Toc195445914"/>
       <w:r>
         <w:t>Konceptualni model podataka</w:t>
       </w:r>
@@ -1169,7 +1141,7 @@
       <w:pPr>
         <w:pStyle w:val="Heading2"/>
       </w:pPr>
-      <w:bookmarkStart w:id="2" w:name="_Toc195445126"/>
+      <w:bookmarkStart w:id="2" w:name="_Toc195445915"/>
       <w:r>
         <w:lastRenderedPageBreak/>
         <w:t>Model baze podataka</w:t>
@@ -1290,7 +1262,7 @@
       <w:pPr>
         <w:pStyle w:val="Heading1"/>
       </w:pPr>
-      <w:bookmarkStart w:id="3" w:name="_Toc195445127"/>
+      <w:bookmarkStart w:id="3" w:name="_Toc195445916"/>
       <w:r>
         <w:lastRenderedPageBreak/>
         <w:t>Objektni model</w:t>
@@ -1301,7 +1273,7 @@
       <w:pPr>
         <w:pStyle w:val="Heading2"/>
       </w:pPr>
-      <w:bookmarkStart w:id="4" w:name="_Toc195445128"/>
+      <w:bookmarkStart w:id="4" w:name="_Toc195445917"/>
       <w:r>
         <w:t>Dijagram aktivnosti</w:t>
       </w:r>
@@ -1397,7 +1369,7 @@
       <w:pPr>
         <w:pStyle w:val="Heading2"/>
       </w:pPr>
-      <w:bookmarkStart w:id="5" w:name="_Toc195445129"/>
+      <w:bookmarkStart w:id="5" w:name="_Toc195445918"/>
       <w:r>
         <w:t>Slučajevi korištenja</w:t>
       </w:r>
@@ -4099,7 +4071,7 @@
       <w:pPr>
         <w:pStyle w:val="Heading2"/>
       </w:pPr>
-      <w:bookmarkStart w:id="6" w:name="_Toc195445130"/>
+      <w:bookmarkStart w:id="6" w:name="_Toc195445919"/>
       <w:r>
         <w:t>Dijagram slučajeva korištenja</w:t>
       </w:r>
@@ -4204,7 +4176,7 @@
       <w:pPr>
         <w:pStyle w:val="Heading2"/>
       </w:pPr>
-      <w:bookmarkStart w:id="7" w:name="_Toc195445131"/>
+      <w:bookmarkStart w:id="7" w:name="_Toc195445920"/>
       <w:r>
         <w:t>CRC kartica i pripadni dijagram razreda</w:t>
       </w:r>
@@ -4932,21 +4904,7 @@
               <w:rPr>
                 <w:lang w:val="hr-HR"/>
               </w:rPr>
-              <w:t xml:space="preserve">Slika, </w:t>
-            </w:r>
-            <w:proofErr w:type="spellStart"/>
-            <w:r>
-              <w:rPr>
-                <w:lang w:val="hr-HR"/>
-              </w:rPr>
-              <w:t>TipOglasa</w:t>
-            </w:r>
-            <w:proofErr w:type="spellEnd"/>
-            <w:r>
-              <w:rPr>
-                <w:lang w:val="hr-HR"/>
-              </w:rPr>
-              <w:t>, Grad</w:t>
+              <w:t>Slika, Grad</w:t>
             </w:r>
           </w:p>
         </w:tc>
@@ -4970,14 +4928,12 @@
                 <w:lang w:val="hr-HR"/>
               </w:rPr>
             </w:pPr>
-            <w:proofErr w:type="spellStart"/>
-            <w:r>
-              <w:rPr>
-                <w:lang w:val="hr-HR"/>
-              </w:rPr>
-              <w:t>TipOglasa</w:t>
-            </w:r>
-            <w:proofErr w:type="spellEnd"/>
+            <w:r>
+              <w:rPr>
+                <w:lang w:val="hr-HR"/>
+              </w:rPr>
+              <w:t>Grad</w:t>
+            </w:r>
           </w:p>
         </w:tc>
         <w:tc>
@@ -5002,13 +4958,13 @@
               <w:rPr>
                 <w:lang w:val="hr-HR"/>
               </w:rPr>
-              <w:t>Sadrži podatke o tipu</w:t>
-            </w:r>
-            <w:r>
-              <w:rPr>
-                <w:lang w:val="hr-HR"/>
-              </w:rPr>
-              <w:t xml:space="preserve"> oglasa</w:t>
+              <w:t xml:space="preserve">Sadrži podatke o </w:t>
+            </w:r>
+            <w:r>
+              <w:rPr>
+                <w:lang w:val="hr-HR"/>
+              </w:rPr>
+              <w:t>gradu oglasa</w:t>
             </w:r>
           </w:p>
         </w:tc>
@@ -5021,6 +4977,7 @@
               <w:bottom w:val="single" w:sz="4" w:space="0" w:color="auto"/>
               <w:right w:val="single" w:sz="4" w:space="0" w:color="auto"/>
             </w:tcBorders>
+            <w:hideMark/>
           </w:tcPr>
           <w:p>
             <w:pPr>
@@ -5055,7 +5012,7 @@
               <w:rPr>
                 <w:lang w:val="hr-HR"/>
               </w:rPr>
-              <w:t>Grad</w:t>
+              <w:t>Slika</w:t>
             </w:r>
           </w:p>
         </w:tc>
@@ -5087,7 +5044,25 @@
               <w:rPr>
                 <w:lang w:val="hr-HR"/>
               </w:rPr>
-              <w:t>gradu oglasa</w:t>
+              <w:t>sli</w:t>
+            </w:r>
+            <w:r>
+              <w:rPr>
+                <w:lang w:val="hr-HR"/>
+              </w:rPr>
+              <w:t>kama</w:t>
+            </w:r>
+            <w:r>
+              <w:rPr>
+                <w:lang w:val="hr-HR"/>
+              </w:rPr>
+              <w:t xml:space="preserve"> oglas</w:t>
+            </w:r>
+            <w:r>
+              <w:rPr>
+                <w:lang w:val="hr-HR"/>
+              </w:rPr>
+              <w:t>a, pruža mogućnost dodavanja i brisanja slika za oglas</w:t>
             </w:r>
           </w:p>
         </w:tc>
@@ -5112,104 +5087,6 @@
           </w:p>
         </w:tc>
       </w:tr>
-      <w:tr>
-        <w:tc>
-          <w:tcPr>
-            <w:tcW w:w="2970" w:type="dxa"/>
-            <w:tcBorders>
-              <w:top w:val="single" w:sz="4" w:space="0" w:color="auto"/>
-              <w:left w:val="single" w:sz="4" w:space="0" w:color="auto"/>
-              <w:bottom w:val="single" w:sz="4" w:space="0" w:color="auto"/>
-              <w:right w:val="single" w:sz="4" w:space="0" w:color="auto"/>
-            </w:tcBorders>
-            <w:hideMark/>
-          </w:tcPr>
-          <w:p>
-            <w:pPr>
-              <w:spacing w:after="160" w:line="259" w:lineRule="auto"/>
-              <w:rPr>
-                <w:lang w:val="hr-HR"/>
-              </w:rPr>
-            </w:pPr>
-            <w:r>
-              <w:rPr>
-                <w:lang w:val="hr-HR"/>
-              </w:rPr>
-              <w:t>Slika</w:t>
-            </w:r>
-          </w:p>
-        </w:tc>
-        <w:tc>
-          <w:tcPr>
-            <w:tcW w:w="3330" w:type="dxa"/>
-            <w:tcBorders>
-              <w:top w:val="single" w:sz="4" w:space="0" w:color="auto"/>
-              <w:left w:val="single" w:sz="4" w:space="0" w:color="auto"/>
-              <w:bottom w:val="single" w:sz="4" w:space="0" w:color="auto"/>
-              <w:right w:val="single" w:sz="4" w:space="0" w:color="auto"/>
-            </w:tcBorders>
-            <w:hideMark/>
-          </w:tcPr>
-          <w:p>
-            <w:pPr>
-              <w:spacing w:after="160" w:line="259" w:lineRule="auto"/>
-              <w:rPr>
-                <w:lang w:val="hr-HR"/>
-              </w:rPr>
-            </w:pPr>
-            <w:r>
-              <w:rPr>
-                <w:lang w:val="hr-HR"/>
-              </w:rPr>
-              <w:t xml:space="preserve">Sadrži podatke o </w:t>
-            </w:r>
-            <w:r>
-              <w:rPr>
-                <w:lang w:val="hr-HR"/>
-              </w:rPr>
-              <w:t>sli</w:t>
-            </w:r>
-            <w:r>
-              <w:rPr>
-                <w:lang w:val="hr-HR"/>
-              </w:rPr>
-              <w:t>kama</w:t>
-            </w:r>
-            <w:r>
-              <w:rPr>
-                <w:lang w:val="hr-HR"/>
-              </w:rPr>
-              <w:t xml:space="preserve"> oglas</w:t>
-            </w:r>
-            <w:r>
-              <w:rPr>
-                <w:lang w:val="hr-HR"/>
-              </w:rPr>
-              <w:t>a, pruža mogućnost dodavanja i brisanja slika za oglas</w:t>
-            </w:r>
-          </w:p>
-        </w:tc>
-        <w:tc>
-          <w:tcPr>
-            <w:tcW w:w="2700" w:type="dxa"/>
-            <w:tcBorders>
-              <w:top w:val="single" w:sz="4" w:space="0" w:color="auto"/>
-              <w:left w:val="single" w:sz="4" w:space="0" w:color="auto"/>
-              <w:bottom w:val="single" w:sz="4" w:space="0" w:color="auto"/>
-              <w:right w:val="single" w:sz="4" w:space="0" w:color="auto"/>
-            </w:tcBorders>
-            <w:hideMark/>
-          </w:tcPr>
-          <w:p>
-            <w:pPr>
-              <w:spacing w:after="160" w:line="259" w:lineRule="auto"/>
-              <w:rPr>
-                <w:lang w:val="hr-HR"/>
-              </w:rPr>
-            </w:pPr>
-          </w:p>
-        </w:tc>
-      </w:tr>
     </w:tbl>
     <w:p/>
     <w:p>
@@ -5222,10 +5099,10 @@
         </w:rPr>
         <w:lastRenderedPageBreak/>
         <w:drawing>
-          <wp:inline distT="0" distB="0" distL="0" distR="0" wp14:anchorId="2D34C519" wp14:editId="11924CBD">
-            <wp:extent cx="5727700" cy="4477370"/>
-            <wp:effectExtent l="0" t="0" r="6350" b="0"/>
-            <wp:docPr id="715329668" name="Picture 1" descr="A screenshot of a computer&#10;&#10;AI-generated content may be incorrect."/>
+          <wp:inline distT="0" distB="0" distL="0" distR="0" wp14:anchorId="2D34C519" wp14:editId="3B676054">
+            <wp:extent cx="5724667" cy="4484323"/>
+            <wp:effectExtent l="0" t="0" r="3175" b="0"/>
+            <wp:docPr id="715329668" name="Picture 1"/>
             <wp:cNvGraphicFramePr>
               <a:graphicFrameLocks xmlns:a="http://schemas.openxmlformats.org/drawingml/2006/main" noChangeAspect="1"/>
             </wp:cNvGraphicFramePr>
@@ -5233,7 +5110,7 @@
               <a:graphicData uri="http://schemas.openxmlformats.org/drawingml/2006/picture">
                 <pic:pic xmlns:pic="http://schemas.openxmlformats.org/drawingml/2006/picture">
                   <pic:nvPicPr>
-                    <pic:cNvPr id="715329668" name="Picture 1" descr="A screenshot of a computer&#10;&#10;AI-generated content may be incorrect."/>
+                    <pic:cNvPr id="715329668" name="Picture 1"/>
                     <pic:cNvPicPr/>
                   </pic:nvPicPr>
                   <pic:blipFill>
@@ -5251,7 +5128,7 @@
                   <pic:spPr>
                     <a:xfrm>
                       <a:off x="0" y="0"/>
-                      <a:ext cx="5736595" cy="4484323"/>
+                      <a:ext cx="5724667" cy="4484323"/>
                     </a:xfrm>
                     <a:prstGeom prst="rect">
                       <a:avLst/>

</xml_diff>